<commit_message>
Here you go Netta, almost done
</commit_message>
<xml_diff>
--- a/Documents/פרוייקט גמר - StarTrace.docx
+++ b/Documents/פרוייקט גמר - StarTrace.docx
@@ -1593,21 +1593,7 @@
           <w:rtl/>
         </w:rPr>
         <w:lastRenderedPageBreak/>
-        <w:t>תוכן ה</w:t>
-      </w:r>
-      <w:bookmarkStart w:id="0" w:name="_GoBack"/>
-      <w:bookmarkEnd w:id="0"/>
-      <w:r>
-        <w:rPr>
-          <w:rFonts w:asciiTheme="minorBidi" w:hAnsiTheme="minorBidi" w:cs="David" w:hint="cs"/>
-          <w:b/>
-          <w:bCs/>
-          <w:sz w:val="44"/>
-          <w:szCs w:val="44"/>
-          <w:highlight w:val="yellow"/>
-          <w:rtl/>
-        </w:rPr>
-        <w:t>עניינים</w:t>
+        <w:t>תוכן העניינים</w:t>
       </w:r>
       <w:r>
         <w:rPr>
@@ -4071,7 +4057,7 @@
           <w:rtl/>
         </w:rPr>
       </w:pPr>
-      <w:bookmarkStart w:id="1" w:name="_Toc425803290"/>
+      <w:bookmarkStart w:id="0" w:name="_Toc425803290"/>
       <w:r>
         <w:rPr>
           <w:rFonts w:hint="cs"/>
@@ -4080,7 +4066,7 @@
         <w:lastRenderedPageBreak/>
         <w:t>תקציר</w:t>
       </w:r>
-      <w:bookmarkEnd w:id="1"/>
+      <w:bookmarkEnd w:id="0"/>
       <w:r>
         <w:rPr>
           <w:rFonts w:hint="cs"/>
@@ -4391,7 +4377,7 @@
           <w:rtl/>
         </w:rPr>
       </w:pPr>
-      <w:bookmarkStart w:id="2" w:name="_Toc425803291"/>
+      <w:bookmarkStart w:id="1" w:name="_Toc425803291"/>
       <w:r>
         <w:rPr>
           <w:rFonts w:hint="cs"/>
@@ -4400,158 +4386,217 @@
         <w:lastRenderedPageBreak/>
         <w:t>הקדמה</w:t>
       </w:r>
+      <w:bookmarkEnd w:id="1"/>
+    </w:p>
+    <w:p>
+      <w:pPr>
+        <w:rPr>
+          <w:rFonts w:asciiTheme="minorBidi" w:hAnsiTheme="minorBidi" w:cs="David"/>
+          <w:sz w:val="28"/>
+          <w:szCs w:val="28"/>
+          <w:rtl/>
+        </w:rPr>
+      </w:pPr>
+      <w:r>
+        <w:rPr>
+          <w:rFonts w:asciiTheme="minorBidi" w:hAnsiTheme="minorBidi" w:cs="David"/>
+          <w:sz w:val="28"/>
+          <w:szCs w:val="28"/>
+          <w:rtl/>
+        </w:rPr>
+        <w:t>כיום ברשת האינטרנט קיים מידע רב אודות מפורסמים</w:t>
+      </w:r>
+      <w:r>
+        <w:rPr>
+          <w:rFonts w:asciiTheme="minorBidi" w:hAnsiTheme="minorBidi" w:cs="David" w:hint="cs"/>
+          <w:sz w:val="28"/>
+          <w:szCs w:val="28"/>
+          <w:rtl/>
+        </w:rPr>
+        <w:t xml:space="preserve"> ו</w:t>
+      </w:r>
+      <w:r>
+        <w:rPr>
+          <w:rFonts w:asciiTheme="minorBidi" w:hAnsiTheme="minorBidi" w:cs="David"/>
+          <w:sz w:val="28"/>
+          <w:szCs w:val="28"/>
+          <w:rtl/>
+        </w:rPr>
+        <w:t>מעריציהם.</w:t>
+      </w:r>
+      <w:r>
+        <w:rPr>
+          <w:rFonts w:asciiTheme="minorBidi" w:hAnsiTheme="minorBidi" w:cs="David" w:hint="cs"/>
+          <w:sz w:val="28"/>
+          <w:szCs w:val="28"/>
+          <w:rtl/>
+        </w:rPr>
+        <w:t xml:space="preserve"> </w:t>
+      </w:r>
+      <w:r>
+        <w:rPr>
+          <w:rFonts w:asciiTheme="minorBidi" w:hAnsiTheme="minorBidi" w:cs="David"/>
+          <w:sz w:val="28"/>
+          <w:szCs w:val="28"/>
+          <w:rtl/>
+        </w:rPr>
+        <w:t>המידע</w:t>
+      </w:r>
+      <w:r>
+        <w:rPr>
+          <w:rFonts w:asciiTheme="minorBidi" w:hAnsiTheme="minorBidi" w:cs="David" w:hint="cs"/>
+          <w:sz w:val="28"/>
+          <w:szCs w:val="28"/>
+          <w:rtl/>
+        </w:rPr>
+        <w:t xml:space="preserve"> אודות המפורסמים</w:t>
+      </w:r>
+      <w:r>
+        <w:rPr>
+          <w:rFonts w:asciiTheme="minorBidi" w:hAnsiTheme="minorBidi" w:cs="David"/>
+          <w:sz w:val="28"/>
+          <w:szCs w:val="28"/>
+          <w:rtl/>
+        </w:rPr>
+        <w:t xml:space="preserve"> מגיע בכמויות גדולות וממקורות שונים ומגוונים.</w:t>
+      </w:r>
+      <w:r>
+        <w:rPr>
+          <w:rFonts w:asciiTheme="minorBidi" w:hAnsiTheme="minorBidi" w:cs="David" w:hint="cs"/>
+          <w:sz w:val="28"/>
+          <w:szCs w:val="28"/>
+          <w:rtl/>
+        </w:rPr>
+        <w:t xml:space="preserve"> </w:t>
+      </w:r>
+      <w:r>
+        <w:rPr>
+          <w:rFonts w:asciiTheme="minorBidi" w:hAnsiTheme="minorBidi" w:cs="David"/>
+          <w:sz w:val="28"/>
+          <w:szCs w:val="28"/>
+          <w:rtl/>
+        </w:rPr>
+        <w:t>לאיסוף ועיבוד המידע פוטנציאל עסקי רב.</w:t>
+      </w:r>
+      <w:r>
+        <w:rPr>
+          <w:rFonts w:asciiTheme="minorBidi" w:hAnsiTheme="minorBidi" w:cs="David" w:hint="cs"/>
+          <w:sz w:val="28"/>
+          <w:szCs w:val="28"/>
+          <w:rtl/>
+        </w:rPr>
+        <w:t xml:space="preserve"> </w:t>
+      </w:r>
+    </w:p>
+    <w:p>
+      <w:pPr>
+        <w:rPr>
+          <w:rFonts w:asciiTheme="minorBidi" w:hAnsiTheme="minorBidi" w:cs="David"/>
+          <w:sz w:val="28"/>
+          <w:szCs w:val="28"/>
+          <w:rtl/>
+        </w:rPr>
+      </w:pPr>
+    </w:p>
+    <w:p>
+      <w:pPr>
+        <w:pStyle w:val="Style1"/>
+        <w:rPr>
+          <w:u w:val="single"/>
+        </w:rPr>
+      </w:pPr>
+      <w:bookmarkStart w:id="2" w:name="_Toc425803292"/>
+      <w:r>
+        <w:rPr>
+          <w:rFonts w:hint="eastAsia"/>
+          <w:rtl/>
+        </w:rPr>
+        <w:t>הגדרת</w:t>
+      </w:r>
+      <w:r>
+        <w:rPr>
+          <w:rtl/>
+        </w:rPr>
+        <w:t xml:space="preserve"> </w:t>
+      </w:r>
+      <w:r>
+        <w:rPr>
+          <w:rFonts w:hint="eastAsia"/>
+          <w:rtl/>
+        </w:rPr>
+        <w:t>עולם</w:t>
+      </w:r>
+      <w:r>
+        <w:rPr>
+          <w:rtl/>
+        </w:rPr>
+        <w:t xml:space="preserve"> </w:t>
+      </w:r>
+      <w:r>
+        <w:rPr>
+          <w:rFonts w:hint="eastAsia"/>
+          <w:rtl/>
+        </w:rPr>
+        <w:t>הבעיה</w:t>
+      </w:r>
       <w:bookmarkEnd w:id="2"/>
     </w:p>
     <w:p>
       <w:pPr>
-        <w:rPr>
-          <w:rFonts w:asciiTheme="minorBidi" w:hAnsiTheme="minorBidi" w:cs="David"/>
-          <w:sz w:val="28"/>
-          <w:szCs w:val="28"/>
-          <w:rtl/>
-        </w:rPr>
-      </w:pPr>
-      <w:r>
-        <w:rPr>
-          <w:rFonts w:asciiTheme="minorBidi" w:hAnsiTheme="minorBidi" w:cs="David"/>
-          <w:sz w:val="28"/>
-          <w:szCs w:val="28"/>
-          <w:rtl/>
-        </w:rPr>
-        <w:t>כיום ברשת האינטרנט קיים מידע רב אודות מפורסמים</w:t>
-      </w:r>
-      <w:r>
-        <w:rPr>
-          <w:rFonts w:asciiTheme="minorBidi" w:hAnsiTheme="minorBidi" w:cs="David" w:hint="cs"/>
-          <w:sz w:val="28"/>
-          <w:szCs w:val="28"/>
-          <w:rtl/>
-        </w:rPr>
-        <w:t xml:space="preserve"> ו</w:t>
-      </w:r>
-      <w:r>
-        <w:rPr>
-          <w:rFonts w:asciiTheme="minorBidi" w:hAnsiTheme="minorBidi" w:cs="David"/>
-          <w:sz w:val="28"/>
-          <w:szCs w:val="28"/>
-          <w:rtl/>
-        </w:rPr>
-        <w:t>מעריציהם.</w:t>
-      </w:r>
-      <w:r>
-        <w:rPr>
-          <w:rFonts w:asciiTheme="minorBidi" w:hAnsiTheme="minorBidi" w:cs="David" w:hint="cs"/>
-          <w:sz w:val="28"/>
-          <w:szCs w:val="28"/>
-          <w:rtl/>
-        </w:rPr>
-        <w:t xml:space="preserve"> </w:t>
-      </w:r>
-      <w:r>
-        <w:rPr>
-          <w:rFonts w:asciiTheme="minorBidi" w:hAnsiTheme="minorBidi" w:cs="David"/>
-          <w:sz w:val="28"/>
-          <w:szCs w:val="28"/>
-          <w:rtl/>
-        </w:rPr>
-        <w:t>המידע</w:t>
-      </w:r>
-      <w:r>
-        <w:rPr>
-          <w:rFonts w:asciiTheme="minorBidi" w:hAnsiTheme="minorBidi" w:cs="David" w:hint="cs"/>
-          <w:sz w:val="28"/>
-          <w:szCs w:val="28"/>
-          <w:rtl/>
-        </w:rPr>
-        <w:t xml:space="preserve"> אודות המפורסמים</w:t>
-      </w:r>
-      <w:r>
-        <w:rPr>
-          <w:rFonts w:asciiTheme="minorBidi" w:hAnsiTheme="minorBidi" w:cs="David"/>
-          <w:sz w:val="28"/>
-          <w:szCs w:val="28"/>
-          <w:rtl/>
-        </w:rPr>
-        <w:t xml:space="preserve"> מגיע בכמויות גדולות וממקורות שונים ומגוונים.</w:t>
-      </w:r>
-      <w:r>
-        <w:rPr>
-          <w:rFonts w:asciiTheme="minorBidi" w:hAnsiTheme="minorBidi" w:cs="David" w:hint="cs"/>
-          <w:sz w:val="28"/>
-          <w:szCs w:val="28"/>
-          <w:rtl/>
-        </w:rPr>
-        <w:t xml:space="preserve"> </w:t>
-      </w:r>
-      <w:r>
-        <w:rPr>
-          <w:rFonts w:asciiTheme="minorBidi" w:hAnsiTheme="minorBidi" w:cs="David"/>
-          <w:sz w:val="28"/>
-          <w:szCs w:val="28"/>
-          <w:rtl/>
-        </w:rPr>
-        <w:t>לאיסוף ועיבוד המידע פוטנציאל עסקי רב.</w:t>
-      </w:r>
-      <w:r>
-        <w:rPr>
-          <w:rFonts w:asciiTheme="minorBidi" w:hAnsiTheme="minorBidi" w:cs="David" w:hint="cs"/>
-          <w:sz w:val="28"/>
-          <w:szCs w:val="28"/>
-          <w:rtl/>
-        </w:rPr>
-        <w:t xml:space="preserve"> </w:t>
-      </w:r>
-    </w:p>
-    <w:p>
-      <w:pPr>
-        <w:rPr>
-          <w:rFonts w:asciiTheme="minorBidi" w:hAnsiTheme="minorBidi" w:cs="David"/>
-          <w:sz w:val="28"/>
-          <w:szCs w:val="28"/>
-          <w:rtl/>
-        </w:rPr>
-      </w:pPr>
-    </w:p>
-    <w:p>
-      <w:pPr>
         <w:pStyle w:val="Style1"/>
         <w:rPr>
-          <w:u w:val="single"/>
-        </w:rPr>
-      </w:pPr>
-      <w:bookmarkStart w:id="3" w:name="_Toc425803292"/>
-      <w:r>
-        <w:rPr>
-          <w:rFonts w:hint="eastAsia"/>
-          <w:rtl/>
-        </w:rPr>
-        <w:t>הגדרת</w:t>
-      </w:r>
-      <w:r>
-        <w:rPr>
-          <w:rtl/>
-        </w:rPr>
-        <w:t xml:space="preserve"> </w:t>
-      </w:r>
-      <w:r>
-        <w:rPr>
-          <w:rFonts w:hint="eastAsia"/>
-          <w:rtl/>
-        </w:rPr>
-        <w:t>עולם</w:t>
-      </w:r>
-      <w:r>
-        <w:rPr>
-          <w:rtl/>
-        </w:rPr>
-        <w:t xml:space="preserve"> </w:t>
-      </w:r>
-      <w:r>
-        <w:rPr>
-          <w:rFonts w:hint="eastAsia"/>
-          <w:rtl/>
-        </w:rPr>
-        <w:t>הבעיה</w:t>
+          <w:b w:val="0"/>
+          <w:bCs w:val="0"/>
+          <w:sz w:val="28"/>
+          <w:szCs w:val="28"/>
+          <w:rtl/>
+        </w:rPr>
+      </w:pPr>
+    </w:p>
+    <w:p>
+      <w:pPr>
+        <w:pStyle w:val="Style1"/>
+        <w:rPr>
+          <w:b w:val="0"/>
+          <w:bCs w:val="0"/>
+          <w:sz w:val="28"/>
+          <w:szCs w:val="28"/>
+          <w:rtl/>
+        </w:rPr>
+      </w:pPr>
+      <w:bookmarkStart w:id="3" w:name="_Toc425803293"/>
+      <w:r>
+        <w:rPr>
+          <w:rFonts w:hint="cs"/>
+          <w:b w:val="0"/>
+          <w:bCs w:val="0"/>
+          <w:sz w:val="28"/>
+          <w:szCs w:val="28"/>
+          <w:rtl/>
+        </w:rPr>
+        <w:t xml:space="preserve">כיום כל החברות בעולם אשר מפרסמות מוצרים לציבור הרחב צריכה מפורסם שיעמוד בראשה וייצג אותה כלפי הציבור עבור </w:t>
+      </w:r>
+      <w:r>
+        <w:rPr>
+          <w:rFonts w:hint="cs"/>
+          <w:b w:val="0"/>
+          <w:bCs w:val="0"/>
+          <w:sz w:val="28"/>
+          <w:szCs w:val="28"/>
+          <w:rtl/>
+        </w:rPr>
+        <w:t>שלטי חוצות\קטלוגים\פרסומות וכדומה</w:t>
+      </w:r>
+      <w:r>
+        <w:rPr>
+          <w:rFonts w:hint="cs"/>
+          <w:b w:val="0"/>
+          <w:bCs w:val="0"/>
+          <w:sz w:val="28"/>
+          <w:szCs w:val="28"/>
+          <w:rtl/>
+        </w:rPr>
+        <w:t>.</w:t>
       </w:r>
       <w:bookmarkEnd w:id="3"/>
     </w:p>
@@ -4566,6 +4611,19 @@
           <w:rtl/>
         </w:rPr>
       </w:pPr>
+      <w:bookmarkStart w:id="4" w:name="_Toc425803294"/>
+      <w:r>
+        <w:rPr>
+          <w:rFonts w:hint="cs"/>
+          <w:b w:val="0"/>
+          <w:bCs w:val="0"/>
+          <w:sz w:val="28"/>
+          <w:szCs w:val="28"/>
+          <w:rtl/>
+        </w:rPr>
+        <w:t>בלי פרסום זה וקמפיינים לשיווק המוצר, החברה והמוצר כנראה לא יממשו את פוטנציאל השיווק שיש להם.</w:t>
+      </w:r>
+      <w:bookmarkEnd w:id="4"/>
     </w:p>
     <w:p>
       <w:pPr>
@@ -4578,7 +4636,7 @@
           <w:rtl/>
         </w:rPr>
       </w:pPr>
-      <w:bookmarkStart w:id="4" w:name="_Toc425803293"/>
+      <w:bookmarkStart w:id="5" w:name="_Toc425803295"/>
       <w:r>
         <w:rPr>
           <w:rFonts w:hint="cs"/>
@@ -4588,8 +4646,9 @@
           <w:szCs w:val="28"/>
           <w:rtl/>
         </w:rPr>
-        <w:t xml:space="preserve">כיום כל החברות בעולם אשר מפרסמות מוצרים לציבור הרחב צריכה מפורסם שיעמוד בראשה וייצג אותה כלפי הציבור עבור </w:t>
-      </w:r>
+        <w:t xml:space="preserve">מעבר לכך שיש צורך בשיווק נכון, הבחירה </w:t>
+      </w:r>
+      <w:proofErr w:type="spellStart"/>
       <w:r>
         <w:rPr>
           <w:rFonts w:hint="cs"/>
@@ -4599,8 +4658,9 @@
           <w:szCs w:val="28"/>
           <w:rtl/>
         </w:rPr>
-        <w:t>שלטי חוצות\קטלוגים\פרסומות וכדומה</w:t>
-      </w:r>
+        <w:t>בפרזנטור</w:t>
+      </w:r>
+      <w:proofErr w:type="spellEnd"/>
       <w:r>
         <w:rPr>
           <w:rFonts w:hint="cs"/>
@@ -4610,9 +4670,20 @@
           <w:szCs w:val="28"/>
           <w:rtl/>
         </w:rPr>
-        <w:t>.</w:t>
-      </w:r>
-      <w:bookmarkEnd w:id="4"/>
+        <w:t xml:space="preserve"> שיהיה פני החברה עבור שיווק ופרסומים אלו היא לא פחות חשובה.</w:t>
+      </w:r>
+      <w:bookmarkEnd w:id="5"/>
+      <w:r>
+        <w:rPr>
+          <w:rFonts w:hint="cs"/>
+          <w:b w:val="0"/>
+          <w:bCs w:val="0"/>
+          <w:sz w:val="28"/>
+          <w:szCs w:val="28"/>
+          <w:rtl/>
+        </w:rPr>
+        <w:t xml:space="preserve"> </w:t>
+      </w:r>
     </w:p>
     <w:p>
       <w:pPr>
@@ -4625,7 +4696,7 @@
           <w:rtl/>
         </w:rPr>
       </w:pPr>
-      <w:bookmarkStart w:id="5" w:name="_Toc425803294"/>
+      <w:bookmarkStart w:id="6" w:name="_Toc425803296"/>
       <w:r>
         <w:rPr>
           <w:rFonts w:hint="cs"/>
@@ -4635,22 +4706,9 @@
           <w:szCs w:val="28"/>
           <w:rtl/>
         </w:rPr>
-        <w:t>בלי פרסום זה וקמפיינים לשיווק המוצר, החברה והמוצר כנראה לא יממשו את פוטנציאל השיווק שיש להם.</w:t>
-      </w:r>
-      <w:bookmarkEnd w:id="5"/>
-    </w:p>
-    <w:p>
-      <w:pPr>
-        <w:pStyle w:val="Style1"/>
-        <w:rPr>
-          <w:b w:val="0"/>
-          <w:bCs w:val="0"/>
-          <w:sz w:val="28"/>
-          <w:szCs w:val="28"/>
-          <w:rtl/>
-        </w:rPr>
-      </w:pPr>
-      <w:bookmarkStart w:id="6" w:name="_Toc425803295"/>
+        <w:t xml:space="preserve">ישנם כמה סוגים של </w:t>
+      </w:r>
+      <w:proofErr w:type="spellStart"/>
       <w:r>
         <w:rPr>
           <w:rFonts w:hint="cs"/>
@@ -4660,9 +4718,9 @@
           <w:szCs w:val="28"/>
           <w:rtl/>
         </w:rPr>
-        <w:t xml:space="preserve">מעבר לכך שיש צורך בשיווק נכון, הבחירה </w:t>
-      </w:r>
-      <w:proofErr w:type="spellStart"/>
+        <w:t>פרזנטורים</w:t>
+      </w:r>
+      <w:proofErr w:type="spellEnd"/>
       <w:r>
         <w:rPr>
           <w:rFonts w:hint="cs"/>
@@ -4672,81 +4730,9 @@
           <w:szCs w:val="28"/>
           <w:rtl/>
         </w:rPr>
-        <w:t>בפרזנטור</w:t>
-      </w:r>
-      <w:proofErr w:type="spellEnd"/>
-      <w:r>
-        <w:rPr>
-          <w:rFonts w:hint="cs"/>
-          <w:b w:val="0"/>
-          <w:bCs w:val="0"/>
-          <w:sz w:val="28"/>
-          <w:szCs w:val="28"/>
-          <w:rtl/>
-        </w:rPr>
-        <w:t xml:space="preserve"> שיהיה פני החברה עבור שיווק ופרסומים אלו היא לא פחות חשובה.</w:t>
+        <w:t>:</w:t>
       </w:r>
       <w:bookmarkEnd w:id="6"/>
-      <w:r>
-        <w:rPr>
-          <w:rFonts w:hint="cs"/>
-          <w:b w:val="0"/>
-          <w:bCs w:val="0"/>
-          <w:sz w:val="28"/>
-          <w:szCs w:val="28"/>
-          <w:rtl/>
-        </w:rPr>
-        <w:t xml:space="preserve"> </w:t>
-      </w:r>
-    </w:p>
-    <w:p>
-      <w:pPr>
-        <w:pStyle w:val="Style1"/>
-        <w:rPr>
-          <w:b w:val="0"/>
-          <w:bCs w:val="0"/>
-          <w:sz w:val="28"/>
-          <w:szCs w:val="28"/>
-          <w:rtl/>
-        </w:rPr>
-      </w:pPr>
-      <w:bookmarkStart w:id="7" w:name="_Toc425803296"/>
-      <w:r>
-        <w:rPr>
-          <w:rFonts w:hint="cs"/>
-          <w:b w:val="0"/>
-          <w:bCs w:val="0"/>
-          <w:sz w:val="28"/>
-          <w:szCs w:val="28"/>
-          <w:rtl/>
-        </w:rPr>
-        <w:t xml:space="preserve">ישנם כמה סוגים של </w:t>
-      </w:r>
-      <w:proofErr w:type="spellStart"/>
-      <w:r>
-        <w:rPr>
-          <w:rFonts w:hint="cs"/>
-          <w:b w:val="0"/>
-          <w:bCs w:val="0"/>
-          <w:sz w:val="28"/>
-          <w:szCs w:val="28"/>
-          <w:rtl/>
-        </w:rPr>
-        <w:t>פרזנטורים</w:t>
-      </w:r>
-      <w:proofErr w:type="spellEnd"/>
-      <w:r>
-        <w:rPr>
-          <w:rFonts w:hint="cs"/>
-          <w:b w:val="0"/>
-          <w:bCs w:val="0"/>
-          <w:sz w:val="28"/>
-          <w:szCs w:val="28"/>
-          <w:rtl/>
-        </w:rPr>
-        <w:t>:</w:t>
-      </w:r>
-      <w:bookmarkEnd w:id="7"/>
     </w:p>
     <w:p>
       <w:pPr>
@@ -4762,7 +4748,7 @@
           <w:szCs w:val="28"/>
         </w:rPr>
       </w:pPr>
-      <w:bookmarkStart w:id="8" w:name="_Toc425803297"/>
+      <w:bookmarkStart w:id="7" w:name="_Toc425803297"/>
       <w:proofErr w:type="spellStart"/>
       <w:r>
         <w:rPr>
@@ -4830,7 +4816,7 @@
         </w:rPr>
         <w:t>בתחום.</w:t>
       </w:r>
-      <w:bookmarkEnd w:id="8"/>
+      <w:bookmarkEnd w:id="7"/>
     </w:p>
     <w:p>
       <w:pPr>
@@ -4846,7 +4832,7 @@
           <w:szCs w:val="28"/>
         </w:rPr>
       </w:pPr>
-      <w:bookmarkStart w:id="9" w:name="_Toc425803298"/>
+      <w:bookmarkStart w:id="8" w:name="_Toc425803298"/>
       <w:proofErr w:type="spellStart"/>
       <w:r>
         <w:rPr>
@@ -4892,7 +4878,7 @@
         </w:rPr>
         <w:t xml:space="preserve"> ממליץ על המוצר בעקבות התנסות</w:t>
       </w:r>
-      <w:bookmarkEnd w:id="9"/>
+      <w:bookmarkEnd w:id="8"/>
     </w:p>
     <w:p>
       <w:pPr>
@@ -4909,7 +4895,7 @@
           <w:rtl/>
         </w:rPr>
       </w:pPr>
-      <w:bookmarkStart w:id="10" w:name="_Toc425803299"/>
+      <w:bookmarkStart w:id="9" w:name="_Toc425803299"/>
       <w:r>
         <w:rPr>
           <w:rFonts w:hint="cs"/>
@@ -4942,7 +4928,100 @@
         </w:rPr>
         <w:t xml:space="preserve"> שיכול לייצר אצל חלק ממעריציו גם תחושה טובה לגבי המוצר.</w:t>
       </w:r>
+      <w:bookmarkEnd w:id="9"/>
+    </w:p>
+    <w:p>
+      <w:pPr>
+        <w:pStyle w:val="Style1"/>
+        <w:rPr>
+          <w:b w:val="0"/>
+          <w:bCs w:val="0"/>
+          <w:sz w:val="28"/>
+          <w:szCs w:val="28"/>
+          <w:rtl/>
+        </w:rPr>
+      </w:pPr>
+    </w:p>
+    <w:p>
+      <w:pPr>
+        <w:pStyle w:val="Style1"/>
+        <w:rPr>
+          <w:b w:val="0"/>
+          <w:bCs w:val="0"/>
+          <w:sz w:val="28"/>
+          <w:szCs w:val="28"/>
+          <w:rtl/>
+        </w:rPr>
+      </w:pPr>
+      <w:bookmarkStart w:id="10" w:name="_Toc425803300"/>
+      <w:r>
+        <w:rPr>
+          <w:rFonts w:hint="cs"/>
+          <w:b w:val="0"/>
+          <w:bCs w:val="0"/>
+          <w:sz w:val="28"/>
+          <w:szCs w:val="28"/>
+          <w:rtl/>
+        </w:rPr>
+        <w:t xml:space="preserve">כאשר נרצה לבחור מפורסם להיות </w:t>
+      </w:r>
+      <w:proofErr w:type="spellStart"/>
+      <w:r>
+        <w:rPr>
+          <w:rFonts w:hint="cs"/>
+          <w:b w:val="0"/>
+          <w:bCs w:val="0"/>
+          <w:sz w:val="28"/>
+          <w:szCs w:val="28"/>
+          <w:rtl/>
+        </w:rPr>
+        <w:t>הפרזנטור</w:t>
+      </w:r>
+      <w:proofErr w:type="spellEnd"/>
+      <w:r>
+        <w:rPr>
+          <w:rFonts w:hint="cs"/>
+          <w:b w:val="0"/>
+          <w:bCs w:val="0"/>
+          <w:sz w:val="28"/>
+          <w:szCs w:val="28"/>
+          <w:rtl/>
+        </w:rPr>
+        <w:t xml:space="preserve"> של חברה </w:t>
+      </w:r>
+      <w:r>
+        <w:rPr>
+          <w:b w:val="0"/>
+          <w:bCs w:val="0"/>
+          <w:sz w:val="28"/>
+          <w:szCs w:val="28"/>
+          <w:rtl/>
+        </w:rPr>
+        <w:t>–</w:t>
+      </w:r>
+      <w:r>
+        <w:rPr>
+          <w:rFonts w:hint="cs"/>
+          <w:b w:val="0"/>
+          <w:bCs w:val="0"/>
+          <w:sz w:val="28"/>
+          <w:szCs w:val="28"/>
+          <w:rtl/>
+        </w:rPr>
+        <w:t xml:space="preserve"> איך נדע במי לבחור?</w:t>
+      </w:r>
       <w:bookmarkEnd w:id="10"/>
+      <w:r>
+        <w:rPr>
+          <w:rFonts w:hint="cs"/>
+          <w:b w:val="0"/>
+          <w:bCs w:val="0"/>
+          <w:sz w:val="28"/>
+          <w:szCs w:val="28"/>
+          <w:rtl/>
+        </w:rPr>
+        <w:t xml:space="preserve"> </w:t>
+      </w:r>
     </w:p>
     <w:p>
       <w:pPr>
@@ -4955,6 +5034,19 @@
           <w:rtl/>
         </w:rPr>
       </w:pPr>
+      <w:bookmarkStart w:id="11" w:name="_Toc425803301"/>
+      <w:r>
+        <w:rPr>
+          <w:rFonts w:hint="cs"/>
+          <w:b w:val="0"/>
+          <w:bCs w:val="0"/>
+          <w:sz w:val="28"/>
+          <w:szCs w:val="28"/>
+          <w:rtl/>
+        </w:rPr>
+        <w:t>כל בן אדם, כל תרבות וכל סביבה תעריץ סוגים שונים של מפורסמים כך שיכול להיווצר מצב שבסביבה מסוימת מפורסם אהוב נורא ובסביבה אחרת שנוא.</w:t>
+      </w:r>
+      <w:bookmarkEnd w:id="11"/>
     </w:p>
     <w:p>
       <w:pPr>
@@ -4967,7 +5059,7 @@
           <w:rtl/>
         </w:rPr>
       </w:pPr>
-      <w:bookmarkStart w:id="11" w:name="_Toc425803300"/>
+      <w:bookmarkStart w:id="12" w:name="_Toc425803302"/>
       <w:r>
         <w:rPr>
           <w:rFonts w:hint="cs"/>
@@ -4977,7 +5069,7 @@
           <w:szCs w:val="28"/>
           <w:rtl/>
         </w:rPr>
-        <w:t xml:space="preserve">כאשר נרצה לבחור מפורסם להיות </w:t>
+        <w:t xml:space="preserve">סוגיה זו יוצרת בעיה עבור חברות הפרסום שצריכות לבחור </w:t>
       </w:r>
       <w:proofErr w:type="spellStart"/>
       <w:r>
@@ -4989,7 +5081,7 @@
           <w:szCs w:val="28"/>
           <w:rtl/>
         </w:rPr>
-        <w:t>הפרזנטור</w:t>
+        <w:t>פרזנטור</w:t>
       </w:r>
       <w:proofErr w:type="spellEnd"/>
       <w:r>
@@ -5001,115 +5093,9 @@
           <w:szCs w:val="28"/>
           <w:rtl/>
         </w:rPr>
-        <w:t xml:space="preserve"> של חברה </w:t>
-      </w:r>
-      <w:r>
-        <w:rPr>
-          <w:b w:val="0"/>
-          <w:bCs w:val="0"/>
-          <w:sz w:val="28"/>
-          <w:szCs w:val="28"/>
-          <w:rtl/>
-        </w:rPr>
-        <w:t>–</w:t>
-      </w:r>
-      <w:r>
-        <w:rPr>
-          <w:rFonts w:hint="cs"/>
-          <w:b w:val="0"/>
-          <w:bCs w:val="0"/>
-          <w:sz w:val="28"/>
-          <w:szCs w:val="28"/>
-          <w:rtl/>
-        </w:rPr>
-        <w:t xml:space="preserve"> איך נדע במי לבחור?</w:t>
-      </w:r>
-      <w:bookmarkEnd w:id="11"/>
-      <w:r>
-        <w:rPr>
-          <w:rFonts w:hint="cs"/>
-          <w:b w:val="0"/>
-          <w:bCs w:val="0"/>
-          <w:sz w:val="28"/>
-          <w:szCs w:val="28"/>
-          <w:rtl/>
-        </w:rPr>
-        <w:t xml:space="preserve"> </w:t>
-      </w:r>
-    </w:p>
-    <w:p>
-      <w:pPr>
-        <w:pStyle w:val="Style1"/>
-        <w:rPr>
-          <w:b w:val="0"/>
-          <w:bCs w:val="0"/>
-          <w:sz w:val="28"/>
-          <w:szCs w:val="28"/>
-          <w:rtl/>
-        </w:rPr>
-      </w:pPr>
-      <w:bookmarkStart w:id="12" w:name="_Toc425803301"/>
-      <w:r>
-        <w:rPr>
-          <w:rFonts w:hint="cs"/>
-          <w:b w:val="0"/>
-          <w:bCs w:val="0"/>
-          <w:sz w:val="28"/>
-          <w:szCs w:val="28"/>
-          <w:rtl/>
-        </w:rPr>
-        <w:t>כל בן אדם, כל תרבות וכל סביבה תעריץ סוגים שונים של מפורסמים כך שיכול להיווצר מצב שבסביבה מסוימת מפורסם אהוב נורא ובסביבה אחרת שנוא.</w:t>
+        <w:t xml:space="preserve"> שיגרום לכמה שיותר אנשים ללכת אחריו ולקנות את המוצר.</w:t>
       </w:r>
       <w:bookmarkEnd w:id="12"/>
-    </w:p>
-    <w:p>
-      <w:pPr>
-        <w:pStyle w:val="Style1"/>
-        <w:rPr>
-          <w:b w:val="0"/>
-          <w:bCs w:val="0"/>
-          <w:sz w:val="28"/>
-          <w:szCs w:val="28"/>
-          <w:rtl/>
-        </w:rPr>
-      </w:pPr>
-      <w:bookmarkStart w:id="13" w:name="_Toc425803302"/>
-      <w:r>
-        <w:rPr>
-          <w:rFonts w:hint="cs"/>
-          <w:b w:val="0"/>
-          <w:bCs w:val="0"/>
-          <w:sz w:val="28"/>
-          <w:szCs w:val="28"/>
-          <w:rtl/>
-        </w:rPr>
-        <w:t xml:space="preserve">סוגיה זו יוצרת בעיה עבור חברות הפרסום שצריכות לבחור </w:t>
-      </w:r>
-      <w:proofErr w:type="spellStart"/>
-      <w:r>
-        <w:rPr>
-          <w:rFonts w:hint="cs"/>
-          <w:b w:val="0"/>
-          <w:bCs w:val="0"/>
-          <w:sz w:val="28"/>
-          <w:szCs w:val="28"/>
-          <w:rtl/>
-        </w:rPr>
-        <w:t>פרזנטור</w:t>
-      </w:r>
-      <w:proofErr w:type="spellEnd"/>
-      <w:r>
-        <w:rPr>
-          <w:rFonts w:hint="cs"/>
-          <w:b w:val="0"/>
-          <w:bCs w:val="0"/>
-          <w:sz w:val="28"/>
-          <w:szCs w:val="28"/>
-          <w:rtl/>
-        </w:rPr>
-        <w:t xml:space="preserve"> שיגרום לכמה שיותר אנשים ללכת אחריו ולקנות את המוצר.</w:t>
-      </w:r>
-      <w:bookmarkEnd w:id="13"/>
     </w:p>
     <w:p>
       <w:pPr>
@@ -5191,7 +5177,7 @@
           <w:rtl/>
         </w:rPr>
       </w:pPr>
-      <w:bookmarkStart w:id="14" w:name="_Toc425803303"/>
+      <w:bookmarkStart w:id="13" w:name="_Toc425803303"/>
       <w:r>
         <w:rPr>
           <w:rFonts w:hint="eastAsia"/>
@@ -5301,7 +5287,7 @@
         </w:rPr>
         <w:t>לפחות</w:t>
       </w:r>
-      <w:bookmarkEnd w:id="14"/>
+      <w:bookmarkEnd w:id="13"/>
     </w:p>
     <w:p>
       <w:pPr>
@@ -5937,7 +5923,7 @@
           <w:rtl/>
         </w:rPr>
       </w:pPr>
-      <w:bookmarkStart w:id="15" w:name="_Toc425803304"/>
+      <w:bookmarkStart w:id="14" w:name="_Toc425803304"/>
       <w:r>
         <w:rPr>
           <w:rFonts w:hint="eastAsia"/>
@@ -6037,7 +6023,7 @@
         </w:rPr>
         <w:t>מאחרים</w:t>
       </w:r>
-      <w:bookmarkEnd w:id="15"/>
+      <w:bookmarkEnd w:id="14"/>
     </w:p>
     <w:p>
       <w:pPr>
@@ -6366,7 +6352,7 @@
           <w:rtl/>
         </w:rPr>
       </w:pPr>
-      <w:bookmarkStart w:id="16" w:name="_Toc425803305"/>
+      <w:bookmarkStart w:id="15" w:name="_Toc425803305"/>
       <w:r>
         <w:rPr>
           <w:rFonts w:hint="cs"/>
@@ -6374,7 +6360,7 @@
         </w:rPr>
         <w:t>הצדקה אקדמאית</w:t>
       </w:r>
-      <w:bookmarkEnd w:id="16"/>
+      <w:bookmarkEnd w:id="15"/>
     </w:p>
     <w:p>
       <w:pPr>
@@ -6530,7 +6516,7 @@
           <w:rtl/>
         </w:rPr>
       </w:pPr>
-      <w:bookmarkStart w:id="17" w:name="_Toc425803306"/>
+      <w:bookmarkStart w:id="16" w:name="_Toc425803306"/>
       <w:r>
         <w:rPr>
           <w:rFonts w:hint="cs"/>
@@ -6539,6 +6525,85 @@
         <w:lastRenderedPageBreak/>
         <w:t>מטרת הפרויקט</w:t>
       </w:r>
+      <w:bookmarkEnd w:id="16"/>
+    </w:p>
+    <w:p>
+      <w:pPr>
+        <w:pStyle w:val="Style1"/>
+        <w:rPr>
+          <w:b w:val="0"/>
+          <w:bCs w:val="0"/>
+          <w:sz w:val="28"/>
+          <w:szCs w:val="28"/>
+        </w:rPr>
+      </w:pPr>
+      <w:bookmarkStart w:id="17" w:name="_Toc425803307"/>
+      <w:r>
+        <w:rPr>
+          <w:rFonts w:hint="cs"/>
+          <w:b w:val="0"/>
+          <w:bCs w:val="0"/>
+          <w:sz w:val="28"/>
+          <w:szCs w:val="28"/>
+          <w:rtl/>
+        </w:rPr>
+        <w:t>מטרת הפרויקט היא מציאת תובנות עסקיות בעזרת אלגוריתמי למידה על בסיס מידע רב שנאסף מרחבי האינטרנט.</w:t>
+      </w:r>
+      <w:r>
+        <w:rPr>
+          <w:rFonts w:hint="cs"/>
+          <w:b w:val="0"/>
+          <w:bCs w:val="0"/>
+          <w:sz w:val="28"/>
+          <w:szCs w:val="28"/>
+          <w:rtl/>
+        </w:rPr>
+        <w:t xml:space="preserve"> כדי לקבל החלטות עסקיות בתחום הפרסום נדרש להשתמש במידע של דעת הקהל הרחב על מפורסמים כדי שתהליך הפרסום יהיה מוצלח. נבנה מערכת שמספקת </w:t>
+      </w:r>
+      <w:r>
+        <w:rPr>
+          <w:rFonts w:hint="cs"/>
+          <w:b w:val="0"/>
+          <w:bCs w:val="0"/>
+          <w:sz w:val="28"/>
+          <w:szCs w:val="28"/>
+          <w:rtl/>
+        </w:rPr>
+        <w:t>ידע</w:t>
+      </w:r>
+      <w:r>
+        <w:rPr>
+          <w:rFonts w:hint="cs"/>
+          <w:b w:val="0"/>
+          <w:bCs w:val="0"/>
+          <w:sz w:val="28"/>
+          <w:szCs w:val="28"/>
+          <w:rtl/>
+        </w:rPr>
+        <w:t xml:space="preserve"> לגבי </w:t>
+      </w:r>
+      <w:r>
+        <w:rPr>
+          <w:rFonts w:hint="cs"/>
+          <w:b w:val="0"/>
+          <w:bCs w:val="0"/>
+          <w:sz w:val="28"/>
+          <w:szCs w:val="28"/>
+          <w:rtl/>
+        </w:rPr>
+        <w:t>דעת הקהל על מפורסמים</w:t>
+      </w:r>
+      <w:r>
+        <w:rPr>
+          <w:rFonts w:hint="cs"/>
+          <w:b w:val="0"/>
+          <w:bCs w:val="0"/>
+          <w:sz w:val="28"/>
+          <w:szCs w:val="28"/>
+          <w:rtl/>
+        </w:rPr>
+        <w:t xml:space="preserve"> על פי ערים בעולם על בסיס מידע.</w:t>
+      </w:r>
       <w:bookmarkEnd w:id="17"/>
     </w:p>
     <w:p>
@@ -6549,98 +6614,19 @@
           <w:bCs w:val="0"/>
           <w:sz w:val="28"/>
           <w:szCs w:val="28"/>
-        </w:rPr>
-      </w:pPr>
-      <w:bookmarkStart w:id="18" w:name="_Toc425803307"/>
-      <w:r>
-        <w:rPr>
-          <w:rFonts w:hint="cs"/>
-          <w:b w:val="0"/>
-          <w:bCs w:val="0"/>
-          <w:sz w:val="28"/>
-          <w:szCs w:val="28"/>
-          <w:rtl/>
-        </w:rPr>
-        <w:t>מטרת הפרויקט היא מציאת תובנות עסקיות בעזרת אלגוריתמי למידה על בסיס מידע רב שנאסף מרחבי האינטרנט.</w:t>
-      </w:r>
-      <w:r>
-        <w:rPr>
-          <w:rFonts w:hint="cs"/>
-          <w:b w:val="0"/>
-          <w:bCs w:val="0"/>
-          <w:sz w:val="28"/>
-          <w:szCs w:val="28"/>
-          <w:rtl/>
-        </w:rPr>
-        <w:t xml:space="preserve"> כדי לקבל החלטות עסקיות בתחום הפרסום נדרש להשתמש במידע של דעת הקהל הרחב על מפורסמים כדי שתהליך הפרסום יהיה מוצלח. נבנה מערכת שמספקת </w:t>
-      </w:r>
-      <w:r>
-        <w:rPr>
-          <w:rFonts w:hint="cs"/>
-          <w:b w:val="0"/>
-          <w:bCs w:val="0"/>
-          <w:sz w:val="28"/>
-          <w:szCs w:val="28"/>
-          <w:rtl/>
-        </w:rPr>
-        <w:t>ידע</w:t>
-      </w:r>
-      <w:r>
-        <w:rPr>
-          <w:rFonts w:hint="cs"/>
-          <w:b w:val="0"/>
-          <w:bCs w:val="0"/>
-          <w:sz w:val="28"/>
-          <w:szCs w:val="28"/>
-          <w:rtl/>
-        </w:rPr>
-        <w:t xml:space="preserve"> לגבי </w:t>
-      </w:r>
-      <w:r>
-        <w:rPr>
-          <w:rFonts w:hint="cs"/>
-          <w:b w:val="0"/>
-          <w:bCs w:val="0"/>
-          <w:sz w:val="28"/>
-          <w:szCs w:val="28"/>
-          <w:rtl/>
-        </w:rPr>
-        <w:t>דעת הקהל על מפורסמים</w:t>
-      </w:r>
-      <w:r>
-        <w:rPr>
-          <w:rFonts w:hint="cs"/>
-          <w:b w:val="0"/>
-          <w:bCs w:val="0"/>
-          <w:sz w:val="28"/>
-          <w:szCs w:val="28"/>
-          <w:rtl/>
-        </w:rPr>
-        <w:t xml:space="preserve"> על פי ערים בעולם על בסיס מידע.</w:t>
-      </w:r>
-      <w:bookmarkEnd w:id="18"/>
+          <w:rtl/>
+        </w:rPr>
+      </w:pPr>
     </w:p>
     <w:p>
       <w:pPr>
         <w:pStyle w:val="Style1"/>
         <w:rPr>
-          <w:b w:val="0"/>
-          <w:bCs w:val="0"/>
-          <w:sz w:val="28"/>
-          <w:szCs w:val="28"/>
-          <w:rtl/>
-        </w:rPr>
-      </w:pPr>
-    </w:p>
-    <w:p>
-      <w:pPr>
-        <w:pStyle w:val="Style1"/>
-        <w:rPr>
           <w:highlight w:val="yellow"/>
           <w:rtl/>
         </w:rPr>
       </w:pPr>
-      <w:bookmarkStart w:id="19" w:name="_Toc425803308"/>
+      <w:bookmarkStart w:id="18" w:name="_Toc425803308"/>
       <w:r>
         <w:rPr>
           <w:b w:val="0"/>
@@ -6778,6 +6764,43 @@
         </w:rPr>
         <w:t>המערכת</w:t>
       </w:r>
+      <w:bookmarkEnd w:id="18"/>
+    </w:p>
+    <w:p>
+      <w:pPr>
+        <w:pStyle w:val="Style1"/>
+        <w:rPr>
+          <w:b w:val="0"/>
+          <w:bCs w:val="0"/>
+          <w:sz w:val="28"/>
+          <w:szCs w:val="28"/>
+          <w:rtl/>
+        </w:rPr>
+      </w:pPr>
+    </w:p>
+    <w:p>
+      <w:pPr>
+        <w:pStyle w:val="Style1"/>
+        <w:rPr>
+          <w:b w:val="0"/>
+          <w:bCs w:val="0"/>
+          <w:sz w:val="28"/>
+          <w:szCs w:val="28"/>
+          <w:rtl/>
+        </w:rPr>
+      </w:pPr>
+    </w:p>
+    <w:p>
+      <w:pPr>
+        <w:pStyle w:val="Style1"/>
+        <w:rPr>
+          <w:rtl/>
+        </w:rPr>
+      </w:pPr>
+      <w:bookmarkStart w:id="19" w:name="_Toc425803309"/>
+      <w:r>
+        <w:t>DR</w:t>
+      </w:r>
       <w:bookmarkEnd w:id="19"/>
     </w:p>
     <w:p>
@@ -6791,6 +6814,39 @@
           <w:rtl/>
         </w:rPr>
       </w:pPr>
+      <w:bookmarkStart w:id="20" w:name="_Toc425803310"/>
+      <w:r>
+        <w:rPr>
+          <w:rFonts w:hint="cs"/>
+          <w:b w:val="0"/>
+          <w:bCs w:val="0"/>
+          <w:sz w:val="28"/>
+          <w:szCs w:val="28"/>
+          <w:rtl/>
+        </w:rPr>
+        <w:t xml:space="preserve">כאשר באנו לפתח את המערכת חשבנו כיצד ניתן לכתוב מימוש פשוט וגמיש עבור האפליקציה שלנו, בנוסף רצינו לעבוד בטכנולוגיה אשר קיימות בה כבר ספריות הממשות שיטות סיווג וממשקים נוחים לרשתות החברתיות. בסופו של דבר ראינו שהטכנולוגיה הכי מתאימה לדרישות אלו היא </w:t>
+      </w:r>
+      <w:r>
+        <w:rPr>
+          <w:b w:val="0"/>
+          <w:bCs w:val="0"/>
+          <w:sz w:val="28"/>
+          <w:szCs w:val="28"/>
+        </w:rPr>
+        <w:t>Python</w:t>
+      </w:r>
+      <w:r>
+        <w:rPr>
+          <w:rFonts w:hint="cs"/>
+          <w:b w:val="0"/>
+          <w:bCs w:val="0"/>
+          <w:sz w:val="28"/>
+          <w:szCs w:val="28"/>
+          <w:rtl/>
+        </w:rPr>
+        <w:t xml:space="preserve"> בשל הקיום של ספריות שנוכל להיעזר בהן על מנת לסווג את המידע וכמובן מימושים איכותיים לממשקים מול הרשתות החברתיות.</w:t>
+      </w:r>
+      <w:bookmarkEnd w:id="20"/>
     </w:p>
     <w:p>
       <w:pPr>
@@ -6803,32 +6859,7 @@
           <w:rtl/>
         </w:rPr>
       </w:pPr>
-    </w:p>
-    <w:p>
-      <w:pPr>
-        <w:pStyle w:val="Style1"/>
-        <w:rPr>
-          <w:rtl/>
-        </w:rPr>
-      </w:pPr>
-      <w:bookmarkStart w:id="20" w:name="_Toc425803309"/>
-      <w:r>
-        <w:t>DR</w:t>
-      </w:r>
-      <w:bookmarkEnd w:id="20"/>
-    </w:p>
-    <w:p>
-      <w:pPr>
-        <w:pStyle w:val="Style1"/>
-        <w:rPr>
-          <w:b w:val="0"/>
-          <w:bCs w:val="0"/>
-          <w:sz w:val="28"/>
-          <w:szCs w:val="28"/>
-          <w:rtl/>
-        </w:rPr>
-      </w:pPr>
-      <w:bookmarkStart w:id="21" w:name="_Toc425803310"/>
+      <w:bookmarkStart w:id="21" w:name="_Toc425803311"/>
       <w:r>
         <w:rPr>
           <w:rFonts w:hint="cs"/>
@@ -6838,16 +6869,7 @@
           <w:szCs w:val="28"/>
           <w:rtl/>
         </w:rPr>
-        <w:t xml:space="preserve">כאשר באנו לפתח את המערכת חשבנו כיצד ניתן לכתוב מימוש פשוט וגמיש עבור האפליקציה שלנו, בנוסף רצינו לעבוד בטכנולוגיה אשר קיימות בה כבר ספריות הממשות שיטות סיווג וממשקים נוחים לרשתות החברתיות. בסופו של דבר ראינו שהטכנולוגיה הכי מתאימה לדרישות אלו היא </w:t>
-      </w:r>
-      <w:r>
-        <w:rPr>
-          <w:b w:val="0"/>
-          <w:bCs w:val="0"/>
-          <w:sz w:val="28"/>
-          <w:szCs w:val="28"/>
-        </w:rPr>
-        <w:t>Python</w:t>
+        <w:t xml:space="preserve">בשלב הבא גיבשנו את הארכיטקטורה </w:t>
       </w:r>
       <w:r>
         <w:rPr>
@@ -6858,46 +6880,9 @@
           <w:szCs w:val="28"/>
           <w:rtl/>
         </w:rPr>
-        <w:t xml:space="preserve"> בשל הקיום של ספריות שנוכל להיעזר בהן על מנת לסווג את המידע וכמובן מימושים איכותיים לממשקים מול הרשתות החברתיות.</w:t>
+        <w:t>של המערכת. החלטנו שיהיה שרת ייעודי המוקדש ללמידה. שרת זה ימשוך נתונים מהרשתות החברתיות (מקור המידע החיצוני שלנו), יבצע עיבוד של המידע וישמור אותו אצלו. על שרת זה להיות מאופיין בדברים הבאים:</w:t>
       </w:r>
       <w:bookmarkEnd w:id="21"/>
-    </w:p>
-    <w:p>
-      <w:pPr>
-        <w:pStyle w:val="Style1"/>
-        <w:rPr>
-          <w:rFonts w:hint="cs"/>
-          <w:b w:val="0"/>
-          <w:bCs w:val="0"/>
-          <w:sz w:val="28"/>
-          <w:szCs w:val="28"/>
-          <w:rtl/>
-        </w:rPr>
-      </w:pPr>
-      <w:bookmarkStart w:id="22" w:name="_Toc425803311"/>
-      <w:r>
-        <w:rPr>
-          <w:rFonts w:hint="cs"/>
-          <w:b w:val="0"/>
-          <w:bCs w:val="0"/>
-          <w:sz w:val="28"/>
-          <w:szCs w:val="28"/>
-          <w:rtl/>
-        </w:rPr>
-        <w:t xml:space="preserve">בשלב הבא גיבשנו את הארכיטקטורה </w:t>
-      </w:r>
-      <w:r>
-        <w:rPr>
-          <w:rFonts w:hint="cs"/>
-          <w:b w:val="0"/>
-          <w:bCs w:val="0"/>
-          <w:sz w:val="28"/>
-          <w:szCs w:val="28"/>
-          <w:rtl/>
-        </w:rPr>
-        <w:t>של המערכת. החלטנו שיהיה שרת ייעודי המוקדש ללמידה. שרת זה ימשוך נתונים מהרשתות החברתיות (מקור המידע החיצוני שלנו), יבצע עיבוד של המידע וישמור אותו אצלו. על שרת זה להיות מאופיין בדברים הבאים:</w:t>
-      </w:r>
-      <w:bookmarkEnd w:id="22"/>
     </w:p>
     <w:p>
       <w:pPr>
@@ -6913,7 +6898,7 @@
           <w:szCs w:val="28"/>
         </w:rPr>
       </w:pPr>
-      <w:bookmarkStart w:id="23" w:name="_Toc425803312"/>
+      <w:bookmarkStart w:id="22" w:name="_Toc425803312"/>
       <w:r>
         <w:rPr>
           <w:rFonts w:hint="cs"/>
@@ -6966,7 +6951,7 @@
         </w:rPr>
         <w:t xml:space="preserve"> ומעבד רב ליבות על מנת לעמוד במשימה.</w:t>
       </w:r>
-      <w:bookmarkEnd w:id="23"/>
+      <w:bookmarkEnd w:id="22"/>
     </w:p>
     <w:p>
       <w:pPr>
@@ -6993,7 +6978,7 @@
         </w:rPr>
         <w:t xml:space="preserve"> </w:t>
       </w:r>
-      <w:bookmarkStart w:id="24" w:name="_Toc425803313"/>
+      <w:bookmarkStart w:id="23" w:name="_Toc425803313"/>
       <w:proofErr w:type="spellStart"/>
       <w:r>
         <w:rPr>
@@ -7175,19 +7160,18 @@
         </w:rPr>
         <w:t>)</w:t>
       </w:r>
-      <w:bookmarkEnd w:id="24"/>
+      <w:bookmarkEnd w:id="23"/>
     </w:p>
     <w:p>
       <w:pPr>
         <w:pStyle w:val="Style1"/>
         <w:rPr>
-          <w:rFonts w:hint="cs"/>
           <w:sz w:val="24"/>
           <w:szCs w:val="24"/>
           <w:rtl/>
         </w:rPr>
       </w:pPr>
-      <w:bookmarkStart w:id="25" w:name="_Toc425803314"/>
+      <w:bookmarkStart w:id="24" w:name="_Toc425803314"/>
       <w:r>
         <w:rPr>
           <w:rFonts w:hint="cs"/>
@@ -7263,24 +7247,2178 @@
         </w:rPr>
         <w:t>נטע לי אולי תוסיפי עוד קצת כאן?</w:t>
       </w:r>
+      <w:bookmarkEnd w:id="24"/>
+    </w:p>
+    <w:p>
+      <w:pPr>
+        <w:pStyle w:val="Style1"/>
+        <w:rPr>
+          <w:highlight w:val="yellow"/>
+          <w:rtl/>
+        </w:rPr>
+      </w:pPr>
+      <w:bookmarkStart w:id="25" w:name="_Toc425803315"/>
+      <w:r>
+        <w:rPr>
+          <w:highlight w:val="yellow"/>
+        </w:rPr>
+        <w:t>SRS</w:t>
+      </w:r>
       <w:bookmarkEnd w:id="25"/>
     </w:p>
     <w:p>
       <w:pPr>
+        <w:pStyle w:val="NormalWeb"/>
+        <w:numPr>
+          <w:ilvl w:val="0"/>
+          <w:numId w:val="45"/>
+        </w:numPr>
+        <w:shd w:val="clear" w:color="auto" w:fill="FFFFFF"/>
+        <w:bidi/>
+        <w:rPr>
+          <w:rFonts w:ascii="Arial" w:hAnsi="Arial" w:cs="David"/>
+          <w:color w:val="222222"/>
+          <w:sz w:val="28"/>
+          <w:szCs w:val="28"/>
+          <w:shd w:val="clear" w:color="auto" w:fill="FFFF00"/>
+        </w:rPr>
+      </w:pPr>
+      <w:r>
+        <w:rPr>
+          <w:rFonts w:ascii="Arial" w:hAnsi="Arial" w:cs="David"/>
+          <w:color w:val="222222"/>
+          <w:sz w:val="28"/>
+          <w:szCs w:val="28"/>
+          <w:rtl/>
+        </w:rPr>
+        <w:t>תרשים תהליכים ופעילויות (</w:t>
+      </w:r>
+      <w:r>
+        <w:rPr>
+          <w:rFonts w:ascii="Arial" w:hAnsi="Arial" w:cs="David"/>
+          <w:color w:val="222222"/>
+          <w:sz w:val="28"/>
+          <w:szCs w:val="28"/>
+          <w:shd w:val="clear" w:color="auto" w:fill="FFFF00"/>
+          <w:rtl/>
+        </w:rPr>
+        <w:t>יוני, יש אחד כזה ?)</w:t>
+      </w:r>
+    </w:p>
+    <w:p>
+      <w:pPr>
+        <w:pStyle w:val="NormalWeb"/>
+        <w:numPr>
+          <w:ilvl w:val="1"/>
+          <w:numId w:val="45"/>
+        </w:numPr>
+        <w:shd w:val="clear" w:color="auto" w:fill="FFFFFF"/>
+        <w:bidi/>
+        <w:rPr>
+          <w:rFonts w:ascii="Arial" w:hAnsi="Arial" w:cs="David"/>
+          <w:color w:val="222222"/>
+          <w:sz w:val="28"/>
+          <w:szCs w:val="28"/>
+        </w:rPr>
+      </w:pPr>
+      <w:r>
+        <w:rPr>
+          <w:rFonts w:ascii="Arial" w:hAnsi="Arial" w:cs="David"/>
+          <w:noProof/>
+          <w:color w:val="222222"/>
+          <w:sz w:val="28"/>
+          <w:szCs w:val="28"/>
+        </w:rPr>
+        <w:drawing>
+          <wp:anchor distT="0" distB="0" distL="114300" distR="114300" simplePos="0" relativeHeight="251659776" behindDoc="0" locked="0" layoutInCell="1" allowOverlap="1" wp14:anchorId="1EF1C9CF" wp14:editId="3CD7D820">
+            <wp:simplePos x="0" y="0"/>
+            <wp:positionH relativeFrom="column">
+              <wp:posOffset>-152400</wp:posOffset>
+            </wp:positionH>
+            <wp:positionV relativeFrom="paragraph">
+              <wp:posOffset>415290</wp:posOffset>
+            </wp:positionV>
+            <wp:extent cx="5429250" cy="3095625"/>
+            <wp:effectExtent l="0" t="0" r="0" b="0"/>
+            <wp:wrapSquare wrapText="bothSides"/>
+            <wp:docPr id="3" name="תמונה 3"/>
+            <wp:cNvGraphicFramePr>
+              <a:graphicFrameLocks xmlns:a="http://schemas.openxmlformats.org/drawingml/2006/main" noChangeAspect="1"/>
+            </wp:cNvGraphicFramePr>
+            <a:graphic xmlns:a="http://schemas.openxmlformats.org/drawingml/2006/main">
+              <a:graphicData uri="http://schemas.openxmlformats.org/drawingml/2006/picture">
+                <pic:pic xmlns:pic="http://schemas.openxmlformats.org/drawingml/2006/picture">
+                  <pic:nvPicPr>
+                    <pic:cNvPr id="0" name="Picture 2"/>
+                    <pic:cNvPicPr>
+                      <a:picLocks noChangeAspect="1" noChangeArrowheads="1"/>
+                    </pic:cNvPicPr>
+                  </pic:nvPicPr>
+                  <pic:blipFill>
+                    <a:blip r:embed="rId11">
+                      <a:extLst>
+                        <a:ext uri="{28A0092B-C50C-407E-A947-70E740481C1C}">
+                          <a14:useLocalDpi xmlns:a14="http://schemas.microsoft.com/office/drawing/2010/main" val="0"/>
+                        </a:ext>
+                      </a:extLst>
+                    </a:blip>
+                    <a:srcRect/>
+                    <a:stretch>
+                      <a:fillRect/>
+                    </a:stretch>
+                  </pic:blipFill>
+                  <pic:spPr bwMode="auto">
+                    <a:xfrm>
+                      <a:off x="0" y="0"/>
+                      <a:ext cx="5429250" cy="3095625"/>
+                    </a:xfrm>
+                    <a:prstGeom prst="rect">
+                      <a:avLst/>
+                    </a:prstGeom>
+                    <a:noFill/>
+                    <a:ln>
+                      <a:noFill/>
+                    </a:ln>
+                  </pic:spPr>
+                </pic:pic>
+              </a:graphicData>
+            </a:graphic>
+          </wp:anchor>
+        </w:drawing>
+      </w:r>
+      <w:r>
+        <w:rPr>
+          <w:rFonts w:ascii="Arial" w:hAnsi="Arial" w:cs="David" w:hint="cs"/>
+          <w:color w:val="222222"/>
+          <w:sz w:val="28"/>
+          <w:szCs w:val="28"/>
+          <w:shd w:val="clear" w:color="auto" w:fill="FFFF00"/>
+          <w:rtl/>
+        </w:rPr>
+        <w:t>צד שרת:</w:t>
+      </w:r>
+    </w:p>
+    <w:p>
+      <w:pPr>
+        <w:pStyle w:val="NormalWeb"/>
+        <w:shd w:val="clear" w:color="auto" w:fill="FFFFFF"/>
+        <w:bidi/>
+        <w:ind w:left="1440"/>
+        <w:rPr>
+          <w:rFonts w:ascii="Arial" w:hAnsi="Arial" w:cs="David"/>
+          <w:color w:val="222222"/>
+          <w:sz w:val="28"/>
+          <w:szCs w:val="28"/>
+        </w:rPr>
+      </w:pPr>
+    </w:p>
+    <w:p>
+      <w:pPr>
+        <w:pStyle w:val="NormalWeb"/>
+        <w:numPr>
+          <w:ilvl w:val="1"/>
+          <w:numId w:val="45"/>
+        </w:numPr>
+        <w:shd w:val="clear" w:color="auto" w:fill="FFFFFF"/>
+        <w:bidi/>
+        <w:rPr>
+          <w:rFonts w:ascii="Arial" w:hAnsi="Arial" w:cs="David"/>
+          <w:color w:val="222222"/>
+          <w:sz w:val="28"/>
+          <w:szCs w:val="28"/>
+        </w:rPr>
+      </w:pPr>
+      <w:r>
+        <w:rPr>
+          <w:rFonts w:ascii="Arial" w:hAnsi="Arial" w:cs="David" w:hint="cs"/>
+          <w:color w:val="222222"/>
+          <w:sz w:val="28"/>
+          <w:szCs w:val="28"/>
+          <w:shd w:val="clear" w:color="auto" w:fill="FFFF00"/>
+          <w:rtl/>
+        </w:rPr>
+        <w:t>צד לקוח:</w:t>
+      </w:r>
+    </w:p>
+    <w:p>
+      <w:pPr>
+        <w:pStyle w:val="NormalWeb"/>
+        <w:shd w:val="clear" w:color="auto" w:fill="FFFFFF"/>
+        <w:bidi/>
+        <w:ind w:left="1440"/>
+        <w:rPr>
+          <w:rFonts w:ascii="Arial" w:hAnsi="Arial" w:cs="David"/>
+          <w:color w:val="222222"/>
+          <w:sz w:val="28"/>
+          <w:szCs w:val="28"/>
+        </w:rPr>
+      </w:pPr>
+    </w:p>
+    <w:p>
+      <w:pPr>
+        <w:pStyle w:val="NormalWeb"/>
+        <w:shd w:val="clear" w:color="auto" w:fill="FFFFFF"/>
+        <w:bidi/>
+        <w:ind w:left="2160"/>
+        <w:rPr>
+          <w:rFonts w:ascii="Arial" w:hAnsi="Arial" w:cs="David"/>
+          <w:color w:val="222222"/>
+          <w:sz w:val="28"/>
+          <w:szCs w:val="28"/>
+        </w:rPr>
+      </w:pPr>
+    </w:p>
+    <w:p>
+      <w:pPr>
+        <w:pStyle w:val="NormalWeb"/>
+        <w:shd w:val="clear" w:color="auto" w:fill="FFFFFF"/>
+        <w:bidi/>
+        <w:rPr>
+          <w:rFonts w:ascii="Arial" w:hAnsi="Arial" w:cs="David"/>
+          <w:color w:val="222222"/>
+          <w:sz w:val="28"/>
+          <w:szCs w:val="28"/>
+          <w:rtl/>
+        </w:rPr>
+      </w:pPr>
+      <w:r>
+        <w:rPr>
+          <w:rFonts w:ascii="Arial" w:hAnsi="Arial" w:cs="David"/>
+          <w:color w:val="222222"/>
+          <w:sz w:val="28"/>
+          <w:szCs w:val="28"/>
+          <w:rtl/>
+        </w:rPr>
+        <w:t>ב.</w:t>
+      </w:r>
+      <w:r>
+        <w:rPr>
+          <w:rFonts w:cs="David"/>
+          <w:color w:val="222222"/>
+          <w:sz w:val="28"/>
+          <w:szCs w:val="28"/>
+          <w:rtl/>
+        </w:rPr>
+        <w:t>     </w:t>
+      </w:r>
+      <w:r>
+        <w:rPr>
+          <w:rStyle w:val="apple-converted-space"/>
+          <w:rFonts w:cs="David"/>
+          <w:color w:val="222222"/>
+          <w:sz w:val="28"/>
+          <w:szCs w:val="28"/>
+          <w:rtl/>
+        </w:rPr>
+        <w:t> </w:t>
+      </w:r>
+      <w:r>
+        <w:rPr>
+          <w:rFonts w:ascii="Arial" w:hAnsi="Arial" w:cs="David"/>
+          <w:color w:val="222222"/>
+          <w:sz w:val="28"/>
+          <w:szCs w:val="28"/>
+          <w:rtl/>
+        </w:rPr>
+        <w:t>פירוט הדרישות</w:t>
+      </w:r>
+    </w:p>
+    <w:p>
+      <w:pPr>
+        <w:pStyle w:val="NormalWeb"/>
+        <w:shd w:val="clear" w:color="auto" w:fill="FFFFFF"/>
+        <w:bidi/>
+        <w:ind w:left="1440"/>
+        <w:rPr>
+          <w:rFonts w:ascii="Arial" w:hAnsi="Arial" w:cs="David"/>
+          <w:color w:val="222222"/>
+          <w:sz w:val="28"/>
+          <w:szCs w:val="28"/>
+          <w:rtl/>
+        </w:rPr>
+      </w:pPr>
+      <w:proofErr w:type="gramStart"/>
+      <w:r>
+        <w:rPr>
+          <w:rFonts w:ascii="Arial" w:hAnsi="Arial" w:cs="David"/>
+          <w:color w:val="222222"/>
+          <w:sz w:val="28"/>
+          <w:szCs w:val="28"/>
+        </w:rPr>
+        <w:t>a</w:t>
+      </w:r>
+      <w:proofErr w:type="gramEnd"/>
+      <w:r>
+        <w:rPr>
+          <w:rFonts w:ascii="Arial" w:hAnsi="Arial" w:cs="David"/>
+          <w:color w:val="222222"/>
+          <w:sz w:val="28"/>
+          <w:szCs w:val="28"/>
+          <w:rtl/>
+        </w:rPr>
+        <w:t>.</w:t>
+      </w:r>
+      <w:r>
+        <w:rPr>
+          <w:rFonts w:cs="David"/>
+          <w:color w:val="222222"/>
+          <w:sz w:val="28"/>
+          <w:szCs w:val="28"/>
+          <w:rtl/>
+        </w:rPr>
+        <w:t>      </w:t>
+      </w:r>
+      <w:r>
+        <w:rPr>
+          <w:rStyle w:val="apple-converted-space"/>
+          <w:rFonts w:cs="David"/>
+          <w:color w:val="222222"/>
+          <w:sz w:val="28"/>
+          <w:szCs w:val="28"/>
+          <w:rtl/>
+        </w:rPr>
+        <w:t> </w:t>
+      </w:r>
+      <w:r>
+        <w:rPr>
+          <w:rFonts w:ascii="Arial" w:hAnsi="Arial" w:cs="David"/>
+          <w:color w:val="222222"/>
+          <w:sz w:val="28"/>
+          <w:szCs w:val="28"/>
+          <w:rtl/>
+        </w:rPr>
+        <w:t>חיפוש ברשת חברתית</w:t>
+      </w:r>
+    </w:p>
+    <w:p>
+      <w:pPr>
+        <w:pStyle w:val="NormalWeb"/>
+        <w:shd w:val="clear" w:color="auto" w:fill="FFFFFF"/>
+        <w:bidi/>
+        <w:ind w:left="2160"/>
+        <w:rPr>
+          <w:rFonts w:ascii="Arial" w:hAnsi="Arial" w:cs="David"/>
+          <w:color w:val="222222"/>
+          <w:sz w:val="28"/>
+          <w:szCs w:val="28"/>
+          <w:rtl/>
+        </w:rPr>
+      </w:pPr>
+      <w:proofErr w:type="spellStart"/>
+      <w:proofErr w:type="gramStart"/>
+      <w:r>
+        <w:rPr>
+          <w:rFonts w:ascii="Arial" w:hAnsi="Arial" w:cs="David"/>
+          <w:color w:val="222222"/>
+          <w:sz w:val="28"/>
+          <w:szCs w:val="28"/>
+        </w:rPr>
+        <w:t>i</w:t>
+      </w:r>
+      <w:proofErr w:type="spellEnd"/>
+      <w:proofErr w:type="gramEnd"/>
+      <w:r>
+        <w:rPr>
+          <w:rFonts w:ascii="Arial" w:hAnsi="Arial" w:cs="David"/>
+          <w:color w:val="222222"/>
+          <w:sz w:val="28"/>
+          <w:szCs w:val="28"/>
+          <w:rtl/>
+        </w:rPr>
+        <w:t>.</w:t>
+      </w:r>
+      <w:r>
+        <w:rPr>
+          <w:rFonts w:cs="David"/>
+          <w:color w:val="222222"/>
+          <w:sz w:val="28"/>
+          <w:szCs w:val="28"/>
+          <w:rtl/>
+        </w:rPr>
+        <w:t>     </w:t>
+      </w:r>
+      <w:r>
+        <w:rPr>
+          <w:rStyle w:val="apple-converted-space"/>
+          <w:rFonts w:cs="David"/>
+          <w:color w:val="222222"/>
+          <w:sz w:val="28"/>
+          <w:szCs w:val="28"/>
+          <w:rtl/>
+        </w:rPr>
+        <w:t> </w:t>
+      </w:r>
+      <w:r>
+        <w:rPr>
+          <w:rFonts w:ascii="Arial" w:hAnsi="Arial" w:cs="David"/>
+          <w:color w:val="222222"/>
+          <w:sz w:val="28"/>
+          <w:szCs w:val="28"/>
+          <w:rtl/>
+        </w:rPr>
+        <w:t>המערכת תאסוף מידע מרשת חברתית.</w:t>
+      </w:r>
+    </w:p>
+    <w:p>
+      <w:pPr>
+        <w:pStyle w:val="NormalWeb"/>
+        <w:shd w:val="clear" w:color="auto" w:fill="FFFFFF"/>
+        <w:bidi/>
+        <w:ind w:left="2160"/>
+        <w:rPr>
+          <w:rFonts w:ascii="Arial" w:hAnsi="Arial" w:cs="David"/>
+          <w:color w:val="222222"/>
+          <w:sz w:val="28"/>
+          <w:szCs w:val="28"/>
+          <w:rtl/>
+        </w:rPr>
+      </w:pPr>
+      <w:r>
+        <w:rPr>
+          <w:rFonts w:ascii="Arial" w:hAnsi="Arial" w:cs="David"/>
+          <w:color w:val="222222"/>
+          <w:sz w:val="28"/>
+          <w:szCs w:val="28"/>
+        </w:rPr>
+        <w:t>ii</w:t>
+      </w:r>
+      <w:r>
+        <w:rPr>
+          <w:rFonts w:ascii="Arial" w:hAnsi="Arial" w:cs="David"/>
+          <w:color w:val="222222"/>
+          <w:sz w:val="28"/>
+          <w:szCs w:val="28"/>
+          <w:rtl/>
+        </w:rPr>
+        <w:t>.</w:t>
+      </w:r>
+      <w:r>
+        <w:rPr>
+          <w:rFonts w:cs="David"/>
+          <w:color w:val="222222"/>
+          <w:sz w:val="28"/>
+          <w:szCs w:val="28"/>
+          <w:rtl/>
+        </w:rPr>
+        <w:t>     </w:t>
+      </w:r>
+      <w:r>
+        <w:rPr>
+          <w:rStyle w:val="apple-converted-space"/>
+          <w:rFonts w:cs="David"/>
+          <w:color w:val="222222"/>
+          <w:sz w:val="28"/>
+          <w:szCs w:val="28"/>
+          <w:rtl/>
+        </w:rPr>
+        <w:t> </w:t>
+      </w:r>
+      <w:r>
+        <w:rPr>
+          <w:rFonts w:ascii="Arial" w:hAnsi="Arial" w:cs="David"/>
+          <w:color w:val="222222"/>
+          <w:sz w:val="28"/>
+          <w:szCs w:val="28"/>
+          <w:rtl/>
+        </w:rPr>
+        <w:t>נתוני האיסוף יהיו מהשבוע האחרון.</w:t>
+      </w:r>
+    </w:p>
+    <w:p>
+      <w:pPr>
+        <w:pStyle w:val="NormalWeb"/>
+        <w:shd w:val="clear" w:color="auto" w:fill="FFFFFF"/>
+        <w:bidi/>
+        <w:ind w:left="2160"/>
+        <w:rPr>
+          <w:rFonts w:ascii="Arial" w:hAnsi="Arial" w:cs="David"/>
+          <w:color w:val="222222"/>
+          <w:sz w:val="28"/>
+          <w:szCs w:val="28"/>
+          <w:rtl/>
+        </w:rPr>
+      </w:pPr>
+      <w:r>
+        <w:rPr>
+          <w:rFonts w:ascii="Arial" w:hAnsi="Arial" w:cs="David"/>
+          <w:color w:val="222222"/>
+          <w:sz w:val="28"/>
+          <w:szCs w:val="28"/>
+        </w:rPr>
+        <w:t>iii</w:t>
+      </w:r>
+      <w:r>
+        <w:rPr>
+          <w:rFonts w:ascii="Arial" w:hAnsi="Arial" w:cs="David"/>
+          <w:color w:val="222222"/>
+          <w:sz w:val="28"/>
+          <w:szCs w:val="28"/>
+          <w:rtl/>
+        </w:rPr>
+        <w:t>.</w:t>
+      </w:r>
+      <w:r>
+        <w:rPr>
+          <w:rFonts w:cs="David"/>
+          <w:color w:val="222222"/>
+          <w:sz w:val="28"/>
+          <w:szCs w:val="28"/>
+          <w:rtl/>
+        </w:rPr>
+        <w:t>     </w:t>
+      </w:r>
+      <w:r>
+        <w:rPr>
+          <w:rStyle w:val="apple-converted-space"/>
+          <w:rFonts w:cs="David"/>
+          <w:color w:val="222222"/>
+          <w:sz w:val="28"/>
+          <w:szCs w:val="28"/>
+          <w:rtl/>
+        </w:rPr>
+        <w:t> </w:t>
+      </w:r>
+      <w:r>
+        <w:rPr>
+          <w:rFonts w:ascii="Arial" w:hAnsi="Arial" w:cs="David"/>
+          <w:color w:val="222222"/>
+          <w:sz w:val="28"/>
+          <w:szCs w:val="28"/>
+          <w:rtl/>
+        </w:rPr>
+        <w:t>המערכת תאסוף</w:t>
+      </w:r>
+      <w:r>
+        <w:rPr>
+          <w:rStyle w:val="apple-converted-space"/>
+          <w:rFonts w:ascii="Arial" w:hAnsi="Arial" w:cs="David"/>
+          <w:color w:val="222222"/>
+          <w:sz w:val="28"/>
+          <w:szCs w:val="28"/>
+          <w:rtl/>
+        </w:rPr>
+        <w:t> </w:t>
+      </w:r>
+      <w:r>
+        <w:rPr>
+          <w:rFonts w:ascii="Arial" w:hAnsi="Arial" w:cs="David"/>
+          <w:color w:val="222222"/>
+          <w:sz w:val="28"/>
+          <w:szCs w:val="28"/>
+        </w:rPr>
+        <w:t>Tweet</w:t>
+      </w:r>
+      <w:r>
+        <w:rPr>
+          <w:rFonts w:ascii="Arial" w:hAnsi="Arial" w:cs="David"/>
+          <w:color w:val="222222"/>
+          <w:sz w:val="28"/>
+          <w:szCs w:val="28"/>
+          <w:rtl/>
+        </w:rPr>
+        <w:t xml:space="preserve">ים, </w:t>
+      </w:r>
+      <w:proofErr w:type="spellStart"/>
+      <w:r>
+        <w:rPr>
+          <w:rFonts w:ascii="Arial" w:hAnsi="Arial" w:cs="David"/>
+          <w:color w:val="222222"/>
+          <w:sz w:val="28"/>
+          <w:szCs w:val="28"/>
+          <w:rtl/>
+        </w:rPr>
+        <w:t>פוסטים</w:t>
+      </w:r>
+      <w:proofErr w:type="spellEnd"/>
+      <w:r>
+        <w:rPr>
+          <w:rFonts w:ascii="Arial" w:hAnsi="Arial" w:cs="David"/>
+          <w:color w:val="222222"/>
+          <w:sz w:val="28"/>
+          <w:szCs w:val="28"/>
+          <w:rtl/>
+        </w:rPr>
+        <w:t xml:space="preserve"> תגובות ו-</w:t>
+      </w:r>
+      <w:r>
+        <w:rPr>
+          <w:rFonts w:ascii="Arial" w:hAnsi="Arial" w:cs="David"/>
+          <w:color w:val="222222"/>
+          <w:sz w:val="28"/>
+          <w:szCs w:val="28"/>
+        </w:rPr>
+        <w:t>Like</w:t>
+      </w:r>
+      <w:r>
+        <w:rPr>
+          <w:rFonts w:ascii="Arial" w:hAnsi="Arial" w:cs="David"/>
+          <w:color w:val="222222"/>
+          <w:sz w:val="28"/>
+          <w:szCs w:val="28"/>
+          <w:rtl/>
+        </w:rPr>
+        <w:t>ים.</w:t>
+      </w:r>
+    </w:p>
+    <w:p>
+      <w:pPr>
+        <w:pStyle w:val="NormalWeb"/>
+        <w:shd w:val="clear" w:color="auto" w:fill="FFFFFF"/>
+        <w:bidi/>
+        <w:ind w:left="2160"/>
+        <w:rPr>
+          <w:rFonts w:ascii="Arial" w:hAnsi="Arial" w:cs="David"/>
+          <w:color w:val="222222"/>
+          <w:sz w:val="28"/>
+          <w:szCs w:val="28"/>
+          <w:rtl/>
+        </w:rPr>
+      </w:pPr>
+      <w:r>
+        <w:rPr>
+          <w:rFonts w:ascii="Arial" w:hAnsi="Arial" w:cs="David"/>
+          <w:color w:val="222222"/>
+          <w:sz w:val="28"/>
+          <w:szCs w:val="28"/>
+        </w:rPr>
+        <w:t>iv</w:t>
+      </w:r>
+      <w:r>
+        <w:rPr>
+          <w:rFonts w:ascii="Arial" w:hAnsi="Arial" w:cs="David"/>
+          <w:color w:val="222222"/>
+          <w:sz w:val="28"/>
+          <w:szCs w:val="28"/>
+          <w:rtl/>
+        </w:rPr>
+        <w:t>.</w:t>
+      </w:r>
+      <w:r>
+        <w:rPr>
+          <w:rFonts w:cs="David"/>
+          <w:color w:val="222222"/>
+          <w:sz w:val="28"/>
+          <w:szCs w:val="28"/>
+          <w:rtl/>
+        </w:rPr>
+        <w:t>     </w:t>
+      </w:r>
+      <w:r>
+        <w:rPr>
+          <w:rStyle w:val="apple-converted-space"/>
+          <w:rFonts w:cs="David"/>
+          <w:color w:val="222222"/>
+          <w:sz w:val="28"/>
+          <w:szCs w:val="28"/>
+          <w:rtl/>
+        </w:rPr>
+        <w:t> </w:t>
+      </w:r>
+      <w:r>
+        <w:rPr>
+          <w:rFonts w:ascii="Arial" w:hAnsi="Arial" w:cs="David"/>
+          <w:color w:val="222222"/>
+          <w:sz w:val="28"/>
+          <w:szCs w:val="28"/>
+          <w:rtl/>
+        </w:rPr>
+        <w:t>המערכת תחפש מידע רק עבור שמות מפורסמים.</w:t>
+      </w:r>
+    </w:p>
+    <w:p>
+      <w:pPr>
+        <w:pStyle w:val="NormalWeb"/>
+        <w:shd w:val="clear" w:color="auto" w:fill="FFFFFF"/>
+        <w:bidi/>
+        <w:ind w:left="2160"/>
+        <w:rPr>
+          <w:rFonts w:ascii="Arial" w:hAnsi="Arial" w:cs="David"/>
+          <w:color w:val="222222"/>
+          <w:sz w:val="28"/>
+          <w:szCs w:val="28"/>
+          <w:rtl/>
+        </w:rPr>
+      </w:pPr>
+      <w:proofErr w:type="gramStart"/>
+      <w:r>
+        <w:rPr>
+          <w:rFonts w:ascii="Arial" w:hAnsi="Arial" w:cs="David"/>
+          <w:color w:val="222222"/>
+          <w:sz w:val="28"/>
+          <w:szCs w:val="28"/>
+        </w:rPr>
+        <w:t>v</w:t>
+      </w:r>
+      <w:proofErr w:type="gramEnd"/>
+      <w:r>
+        <w:rPr>
+          <w:rFonts w:ascii="Arial" w:hAnsi="Arial" w:cs="David"/>
+          <w:color w:val="222222"/>
+          <w:sz w:val="28"/>
+          <w:szCs w:val="28"/>
+          <w:rtl/>
+        </w:rPr>
+        <w:t>.</w:t>
+      </w:r>
+      <w:r>
+        <w:rPr>
+          <w:rFonts w:cs="David"/>
+          <w:color w:val="222222"/>
+          <w:sz w:val="28"/>
+          <w:szCs w:val="28"/>
+          <w:rtl/>
+        </w:rPr>
+        <w:t>     </w:t>
+      </w:r>
+      <w:r>
+        <w:rPr>
+          <w:rStyle w:val="apple-converted-space"/>
+          <w:rFonts w:cs="David"/>
+          <w:color w:val="222222"/>
+          <w:sz w:val="28"/>
+          <w:szCs w:val="28"/>
+          <w:rtl/>
+        </w:rPr>
+        <w:t> </w:t>
+      </w:r>
+      <w:r>
+        <w:rPr>
+          <w:rFonts w:ascii="Arial" w:hAnsi="Arial" w:cs="David"/>
+          <w:color w:val="222222"/>
+          <w:sz w:val="28"/>
+          <w:szCs w:val="28"/>
+          <w:rtl/>
+        </w:rPr>
+        <w:t xml:space="preserve">המערכת תחפש </w:t>
+      </w:r>
+      <w:r>
+        <w:rPr>
+          <w:rFonts w:ascii="Arial" w:hAnsi="Arial" w:cs="David"/>
+          <w:color w:val="222222"/>
+          <w:sz w:val="28"/>
+          <w:szCs w:val="28"/>
+          <w:rtl/>
+        </w:rPr>
+        <w:t>את המידע עבור מפורסמים בעיר מסו</w:t>
+      </w:r>
+      <w:r>
+        <w:rPr>
+          <w:rFonts w:ascii="Arial" w:hAnsi="Arial" w:cs="David"/>
+          <w:color w:val="222222"/>
+          <w:sz w:val="28"/>
+          <w:szCs w:val="28"/>
+          <w:rtl/>
+        </w:rPr>
+        <w:t>ימת.</w:t>
+      </w:r>
+    </w:p>
+    <w:p>
+      <w:pPr>
+        <w:pStyle w:val="NormalWeb"/>
+        <w:shd w:val="clear" w:color="auto" w:fill="FFFFFF"/>
+        <w:bidi/>
+        <w:ind w:left="1440"/>
+        <w:rPr>
+          <w:rFonts w:ascii="Arial" w:hAnsi="Arial" w:cs="David"/>
+          <w:color w:val="222222"/>
+          <w:sz w:val="28"/>
+          <w:szCs w:val="28"/>
+          <w:rtl/>
+        </w:rPr>
+      </w:pPr>
+      <w:proofErr w:type="gramStart"/>
+      <w:r>
+        <w:rPr>
+          <w:rFonts w:ascii="Arial" w:hAnsi="Arial" w:cs="David"/>
+          <w:color w:val="222222"/>
+          <w:sz w:val="28"/>
+          <w:szCs w:val="28"/>
+        </w:rPr>
+        <w:t>b</w:t>
+      </w:r>
+      <w:proofErr w:type="gramEnd"/>
+      <w:r>
+        <w:rPr>
+          <w:rFonts w:ascii="Arial" w:hAnsi="Arial" w:cs="David"/>
+          <w:color w:val="222222"/>
+          <w:sz w:val="28"/>
+          <w:szCs w:val="28"/>
+          <w:rtl/>
+        </w:rPr>
+        <w:t>.</w:t>
+      </w:r>
+      <w:r>
+        <w:rPr>
+          <w:rFonts w:cs="David"/>
+          <w:color w:val="222222"/>
+          <w:sz w:val="28"/>
+          <w:szCs w:val="28"/>
+          <w:rtl/>
+        </w:rPr>
+        <w:t>     </w:t>
+      </w:r>
+      <w:r>
+        <w:rPr>
+          <w:rStyle w:val="apple-converted-space"/>
+          <w:rFonts w:cs="David"/>
+          <w:color w:val="222222"/>
+          <w:sz w:val="28"/>
+          <w:szCs w:val="28"/>
+          <w:rtl/>
+        </w:rPr>
+        <w:t> </w:t>
+      </w:r>
+      <w:r>
+        <w:rPr>
+          <w:rFonts w:ascii="Arial" w:hAnsi="Arial" w:cs="David"/>
+          <w:color w:val="222222"/>
+          <w:sz w:val="28"/>
+          <w:szCs w:val="28"/>
+          <w:rtl/>
+        </w:rPr>
+        <w:t>סיווג המידע</w:t>
+      </w:r>
+      <w:r>
+        <w:rPr>
+          <w:rFonts w:ascii="Arial" w:hAnsi="Arial" w:cs="David" w:hint="cs"/>
+          <w:color w:val="222222"/>
+          <w:sz w:val="28"/>
+          <w:szCs w:val="28"/>
+          <w:rtl/>
+        </w:rPr>
+        <w:t xml:space="preserve">, </w:t>
+      </w:r>
+      <w:r>
+        <w:rPr>
+          <w:rFonts w:ascii="Arial" w:hAnsi="Arial" w:cs="David"/>
+          <w:color w:val="222222"/>
+          <w:sz w:val="28"/>
+          <w:szCs w:val="28"/>
+          <w:rtl/>
+        </w:rPr>
+        <w:t>למידה</w:t>
+      </w:r>
+      <w:r>
+        <w:rPr>
+          <w:rFonts w:ascii="Arial" w:hAnsi="Arial" w:cs="David" w:hint="cs"/>
+          <w:color w:val="222222"/>
+          <w:sz w:val="28"/>
+          <w:szCs w:val="28"/>
+          <w:rtl/>
+        </w:rPr>
+        <w:t xml:space="preserve"> </w:t>
+      </w:r>
+    </w:p>
+    <w:p>
+      <w:pPr>
+        <w:pStyle w:val="NormalWeb"/>
+        <w:shd w:val="clear" w:color="auto" w:fill="FFFFFF"/>
+        <w:bidi/>
+        <w:ind w:left="2160"/>
+        <w:rPr>
+          <w:rFonts w:ascii="Arial" w:hAnsi="Arial" w:cs="David"/>
+          <w:color w:val="222222"/>
+          <w:sz w:val="28"/>
+          <w:szCs w:val="28"/>
+          <w:rtl/>
+        </w:rPr>
+      </w:pPr>
+      <w:proofErr w:type="spellStart"/>
+      <w:proofErr w:type="gramStart"/>
+      <w:r>
+        <w:rPr>
+          <w:rFonts w:ascii="Arial" w:hAnsi="Arial" w:cs="David"/>
+          <w:color w:val="222222"/>
+          <w:sz w:val="28"/>
+          <w:szCs w:val="28"/>
+        </w:rPr>
+        <w:t>i</w:t>
+      </w:r>
+      <w:proofErr w:type="spellEnd"/>
+      <w:proofErr w:type="gramEnd"/>
+      <w:r>
+        <w:rPr>
+          <w:rFonts w:ascii="Arial" w:hAnsi="Arial" w:cs="David"/>
+          <w:color w:val="222222"/>
+          <w:sz w:val="28"/>
+          <w:szCs w:val="28"/>
+          <w:rtl/>
+        </w:rPr>
+        <w:t>.</w:t>
+      </w:r>
+      <w:r>
+        <w:rPr>
+          <w:rFonts w:cs="David"/>
+          <w:color w:val="222222"/>
+          <w:sz w:val="28"/>
+          <w:szCs w:val="28"/>
+          <w:rtl/>
+        </w:rPr>
+        <w:t>     </w:t>
+      </w:r>
+      <w:r>
+        <w:rPr>
+          <w:rStyle w:val="apple-converted-space"/>
+          <w:rFonts w:cs="David"/>
+          <w:color w:val="222222"/>
+          <w:sz w:val="28"/>
+          <w:szCs w:val="28"/>
+          <w:rtl/>
+        </w:rPr>
+        <w:t> </w:t>
+      </w:r>
+      <w:r>
+        <w:rPr>
+          <w:rFonts w:ascii="Arial" w:hAnsi="Arial" w:cs="David"/>
+          <w:color w:val="222222"/>
+          <w:sz w:val="28"/>
+          <w:szCs w:val="28"/>
+          <w:rtl/>
+        </w:rPr>
+        <w:t>המערכת תיצור מאגר למידה.</w:t>
+      </w:r>
+    </w:p>
+    <w:p>
+      <w:pPr>
+        <w:pStyle w:val="NormalWeb"/>
+        <w:shd w:val="clear" w:color="auto" w:fill="FFFFFF"/>
+        <w:bidi/>
+        <w:ind w:left="2160"/>
+        <w:rPr>
+          <w:rFonts w:ascii="Arial" w:hAnsi="Arial" w:cs="David"/>
+          <w:color w:val="222222"/>
+          <w:sz w:val="28"/>
+          <w:szCs w:val="28"/>
+          <w:rtl/>
+        </w:rPr>
+      </w:pPr>
+      <w:r>
+        <w:rPr>
+          <w:rFonts w:ascii="Arial" w:hAnsi="Arial" w:cs="David"/>
+          <w:color w:val="222222"/>
+          <w:sz w:val="28"/>
+          <w:szCs w:val="28"/>
+        </w:rPr>
+        <w:t>ii</w:t>
+      </w:r>
+      <w:r>
+        <w:rPr>
+          <w:rFonts w:ascii="Arial" w:hAnsi="Arial" w:cs="David"/>
+          <w:color w:val="222222"/>
+          <w:sz w:val="28"/>
+          <w:szCs w:val="28"/>
+          <w:rtl/>
+        </w:rPr>
+        <w:t>.</w:t>
+      </w:r>
+      <w:r>
+        <w:rPr>
+          <w:rFonts w:cs="David"/>
+          <w:color w:val="222222"/>
+          <w:sz w:val="28"/>
+          <w:szCs w:val="28"/>
+          <w:rtl/>
+        </w:rPr>
+        <w:t>     </w:t>
+      </w:r>
+      <w:r>
+        <w:rPr>
+          <w:rStyle w:val="apple-converted-space"/>
+          <w:rFonts w:cs="David"/>
+          <w:color w:val="222222"/>
+          <w:sz w:val="28"/>
+          <w:szCs w:val="28"/>
+          <w:rtl/>
+        </w:rPr>
+        <w:t> </w:t>
+      </w:r>
+      <w:r>
+        <w:rPr>
+          <w:rFonts w:ascii="Arial" w:hAnsi="Arial" w:cs="David"/>
+          <w:color w:val="222222"/>
+          <w:sz w:val="28"/>
+          <w:szCs w:val="28"/>
+          <w:rtl/>
+        </w:rPr>
+        <w:t xml:space="preserve">בעזרת מאגר הלמידה, המערכת תיצור </w:t>
+      </w:r>
+      <w:proofErr w:type="spellStart"/>
+      <w:r>
+        <w:rPr>
+          <w:rFonts w:ascii="Arial" w:hAnsi="Arial" w:cs="David"/>
+          <w:color w:val="222222"/>
+          <w:sz w:val="28"/>
+          <w:szCs w:val="28"/>
+          <w:rtl/>
+        </w:rPr>
+        <w:t>וקטורי</w:t>
+      </w:r>
+      <w:proofErr w:type="spellEnd"/>
+      <w:r>
+        <w:rPr>
+          <w:rFonts w:ascii="Arial" w:hAnsi="Arial" w:cs="David"/>
+          <w:color w:val="222222"/>
+          <w:sz w:val="28"/>
+          <w:szCs w:val="28"/>
+          <w:rtl/>
+        </w:rPr>
+        <w:t xml:space="preserve"> סיווג.</w:t>
+      </w:r>
+    </w:p>
+    <w:p>
+      <w:pPr>
+        <w:pStyle w:val="NormalWeb"/>
+        <w:shd w:val="clear" w:color="auto" w:fill="FFFFFF"/>
+        <w:bidi/>
+        <w:ind w:left="2160"/>
+        <w:rPr>
+          <w:rFonts w:ascii="Arial" w:hAnsi="Arial" w:cs="David"/>
+          <w:color w:val="222222"/>
+          <w:sz w:val="28"/>
+          <w:szCs w:val="28"/>
+          <w:rtl/>
+        </w:rPr>
+      </w:pPr>
+      <w:r>
+        <w:rPr>
+          <w:rFonts w:ascii="Arial" w:hAnsi="Arial" w:cs="David"/>
+          <w:color w:val="222222"/>
+          <w:sz w:val="28"/>
+          <w:szCs w:val="28"/>
+        </w:rPr>
+        <w:t>iii</w:t>
+      </w:r>
+      <w:r>
+        <w:rPr>
+          <w:rFonts w:ascii="Arial" w:hAnsi="Arial" w:cs="David"/>
+          <w:color w:val="222222"/>
+          <w:sz w:val="28"/>
+          <w:szCs w:val="28"/>
+          <w:rtl/>
+        </w:rPr>
+        <w:t>.</w:t>
+      </w:r>
+      <w:r>
+        <w:rPr>
+          <w:rFonts w:cs="David"/>
+          <w:color w:val="222222"/>
+          <w:sz w:val="28"/>
+          <w:szCs w:val="28"/>
+          <w:rtl/>
+        </w:rPr>
+        <w:t>     </w:t>
+      </w:r>
+      <w:r>
+        <w:rPr>
+          <w:rStyle w:val="apple-converted-space"/>
+          <w:rFonts w:cs="David"/>
+          <w:color w:val="222222"/>
+          <w:sz w:val="28"/>
+          <w:szCs w:val="28"/>
+          <w:rtl/>
+        </w:rPr>
+        <w:t> </w:t>
+      </w:r>
+      <w:proofErr w:type="spellStart"/>
+      <w:r>
+        <w:rPr>
+          <w:rFonts w:ascii="Arial" w:hAnsi="Arial" w:cs="David"/>
+          <w:color w:val="222222"/>
+          <w:sz w:val="28"/>
+          <w:szCs w:val="28"/>
+          <w:rtl/>
+        </w:rPr>
+        <w:t>וקטורי</w:t>
+      </w:r>
+      <w:proofErr w:type="spellEnd"/>
+      <w:r>
+        <w:rPr>
+          <w:rFonts w:ascii="Arial" w:hAnsi="Arial" w:cs="David"/>
+          <w:color w:val="222222"/>
+          <w:sz w:val="28"/>
+          <w:szCs w:val="28"/>
+          <w:rtl/>
+        </w:rPr>
+        <w:t xml:space="preserve"> הסיווג יהיו עבור הנתונים שנאספו מהרשת החברתית.</w:t>
+      </w:r>
+    </w:p>
+    <w:p>
+      <w:pPr>
+        <w:pStyle w:val="NormalWeb"/>
+        <w:shd w:val="clear" w:color="auto" w:fill="FFFFFF"/>
+        <w:bidi/>
+        <w:ind w:left="2160"/>
+        <w:rPr>
+          <w:rFonts w:ascii="Arial" w:hAnsi="Arial" w:cs="David"/>
+          <w:color w:val="222222"/>
+          <w:sz w:val="28"/>
+          <w:szCs w:val="28"/>
+          <w:rtl/>
+        </w:rPr>
+      </w:pPr>
+      <w:r>
+        <w:rPr>
+          <w:rFonts w:ascii="Arial" w:hAnsi="Arial" w:cs="David"/>
+          <w:color w:val="222222"/>
+          <w:sz w:val="28"/>
+          <w:szCs w:val="28"/>
+        </w:rPr>
+        <w:t>iv</w:t>
+      </w:r>
+      <w:r>
+        <w:rPr>
+          <w:rFonts w:ascii="Arial" w:hAnsi="Arial" w:cs="David"/>
+          <w:color w:val="222222"/>
+          <w:sz w:val="28"/>
+          <w:szCs w:val="28"/>
+          <w:rtl/>
+        </w:rPr>
+        <w:t>.</w:t>
+      </w:r>
+      <w:r>
+        <w:rPr>
+          <w:rFonts w:cs="David"/>
+          <w:color w:val="222222"/>
+          <w:sz w:val="28"/>
+          <w:szCs w:val="28"/>
+          <w:rtl/>
+        </w:rPr>
+        <w:t>     </w:t>
+      </w:r>
+      <w:r>
+        <w:rPr>
+          <w:rStyle w:val="apple-converted-space"/>
+          <w:rFonts w:cs="David"/>
+          <w:color w:val="222222"/>
+          <w:sz w:val="28"/>
+          <w:szCs w:val="28"/>
+          <w:rtl/>
+        </w:rPr>
+        <w:t> </w:t>
+      </w:r>
+      <w:r>
+        <w:rPr>
+          <w:rFonts w:ascii="Arial" w:hAnsi="Arial" w:cs="David"/>
+          <w:color w:val="222222"/>
+          <w:sz w:val="28"/>
+          <w:szCs w:val="28"/>
+          <w:rtl/>
+        </w:rPr>
+        <w:t>כל</w:t>
+      </w:r>
+      <w:r>
+        <w:rPr>
+          <w:rStyle w:val="apple-converted-space"/>
+          <w:rFonts w:ascii="Arial" w:hAnsi="Arial" w:cs="David"/>
+          <w:color w:val="222222"/>
+          <w:sz w:val="28"/>
+          <w:szCs w:val="28"/>
+          <w:rtl/>
+        </w:rPr>
+        <w:t> </w:t>
+      </w:r>
+      <w:r>
+        <w:rPr>
+          <w:rFonts w:ascii="Arial" w:hAnsi="Arial" w:cs="David"/>
+          <w:color w:val="222222"/>
+          <w:sz w:val="28"/>
+          <w:szCs w:val="28"/>
+        </w:rPr>
+        <w:t>Tweet</w:t>
+      </w:r>
+      <w:r>
+        <w:rPr>
+          <w:rStyle w:val="apple-converted-space"/>
+          <w:rFonts w:ascii="Arial" w:hAnsi="Arial" w:cs="David"/>
+          <w:color w:val="222222"/>
+          <w:sz w:val="28"/>
+          <w:szCs w:val="28"/>
+          <w:rtl/>
+        </w:rPr>
+        <w:t> </w:t>
+      </w:r>
+      <w:r>
+        <w:rPr>
+          <w:rFonts w:ascii="Arial" w:hAnsi="Arial" w:cs="David"/>
+          <w:color w:val="222222"/>
+          <w:sz w:val="28"/>
+          <w:szCs w:val="28"/>
+          <w:rtl/>
+        </w:rPr>
+        <w:t xml:space="preserve">וכדומה יסווג ע"פ מאגר הלמידה </w:t>
+      </w:r>
+      <w:proofErr w:type="spellStart"/>
+      <w:r>
+        <w:rPr>
+          <w:rFonts w:ascii="Arial" w:hAnsi="Arial" w:cs="David"/>
+          <w:color w:val="222222"/>
+          <w:sz w:val="28"/>
+          <w:szCs w:val="28"/>
+          <w:rtl/>
+        </w:rPr>
+        <w:t>ווקטורי</w:t>
+      </w:r>
+      <w:proofErr w:type="spellEnd"/>
+      <w:r>
+        <w:rPr>
+          <w:rFonts w:ascii="Arial" w:hAnsi="Arial" w:cs="David"/>
+          <w:color w:val="222222"/>
+          <w:sz w:val="28"/>
+          <w:szCs w:val="28"/>
+          <w:rtl/>
+        </w:rPr>
+        <w:t xml:space="preserve"> הסיווג.</w:t>
+      </w:r>
+    </w:p>
+    <w:p>
+      <w:pPr>
+        <w:pStyle w:val="NormalWeb"/>
+        <w:shd w:val="clear" w:color="auto" w:fill="FFFFFF"/>
+        <w:bidi/>
+        <w:ind w:left="2160"/>
+        <w:rPr>
+          <w:rFonts w:ascii="Arial" w:hAnsi="Arial" w:cs="David" w:hint="cs"/>
+          <w:color w:val="222222"/>
+          <w:sz w:val="28"/>
+          <w:szCs w:val="28"/>
+          <w:rtl/>
+        </w:rPr>
+      </w:pPr>
+      <w:proofErr w:type="gramStart"/>
+      <w:r>
+        <w:rPr>
+          <w:rFonts w:ascii="Arial" w:hAnsi="Arial" w:cs="David"/>
+          <w:color w:val="222222"/>
+          <w:sz w:val="28"/>
+          <w:szCs w:val="28"/>
+        </w:rPr>
+        <w:t>v</w:t>
+      </w:r>
+      <w:proofErr w:type="gramEnd"/>
+      <w:r>
+        <w:rPr>
+          <w:rFonts w:ascii="Arial" w:hAnsi="Arial" w:cs="David"/>
+          <w:color w:val="222222"/>
+          <w:sz w:val="28"/>
+          <w:szCs w:val="28"/>
+          <w:rtl/>
+        </w:rPr>
+        <w:t>.</w:t>
+      </w:r>
+      <w:r>
+        <w:rPr>
+          <w:rFonts w:cs="David"/>
+          <w:color w:val="222222"/>
+          <w:sz w:val="28"/>
+          <w:szCs w:val="28"/>
+          <w:rtl/>
+        </w:rPr>
+        <w:t>     </w:t>
+      </w:r>
+      <w:r>
+        <w:rPr>
+          <w:rStyle w:val="apple-converted-space"/>
+          <w:rFonts w:cs="David"/>
+          <w:color w:val="222222"/>
+          <w:sz w:val="28"/>
+          <w:szCs w:val="28"/>
+          <w:rtl/>
+        </w:rPr>
+        <w:t> </w:t>
+      </w:r>
+      <w:r>
+        <w:rPr>
+          <w:rFonts w:ascii="Arial" w:hAnsi="Arial" w:cs="David"/>
+          <w:color w:val="222222"/>
+          <w:sz w:val="28"/>
+          <w:szCs w:val="28"/>
+          <w:rtl/>
+        </w:rPr>
+        <w:t>אלגוריתם הלמידה יהיה</w:t>
+      </w:r>
+      <w:r>
+        <w:rPr>
+          <w:rStyle w:val="apple-converted-space"/>
+          <w:rFonts w:ascii="Arial" w:hAnsi="Arial" w:cs="David"/>
+          <w:color w:val="222222"/>
+          <w:sz w:val="28"/>
+          <w:szCs w:val="28"/>
+          <w:rtl/>
+        </w:rPr>
+        <w:t> </w:t>
+      </w:r>
+      <w:proofErr w:type="spellStart"/>
+      <w:r>
+        <w:rPr>
+          <w:rFonts w:ascii="Arial" w:hAnsi="Arial" w:cs="David"/>
+          <w:color w:val="222222"/>
+          <w:sz w:val="28"/>
+          <w:szCs w:val="28"/>
+        </w:rPr>
+        <w:t>Navie</w:t>
+      </w:r>
+      <w:proofErr w:type="spellEnd"/>
+      <w:r>
+        <w:rPr>
+          <w:rFonts w:ascii="Arial" w:hAnsi="Arial" w:cs="David"/>
+          <w:color w:val="222222"/>
+          <w:sz w:val="28"/>
+          <w:szCs w:val="28"/>
+        </w:rPr>
+        <w:t xml:space="preserve"> Bayes</w:t>
+      </w:r>
+      <w:r>
+        <w:rPr>
+          <w:rFonts w:ascii="Arial" w:hAnsi="Arial" w:cs="David"/>
+          <w:color w:val="222222"/>
+          <w:sz w:val="28"/>
+          <w:szCs w:val="28"/>
+          <w:rtl/>
+        </w:rPr>
+        <w:t>.</w:t>
+      </w:r>
+    </w:p>
+    <w:p>
+      <w:pPr>
+        <w:pStyle w:val="NormalWeb"/>
+        <w:shd w:val="clear" w:color="auto" w:fill="FFFFFF"/>
+        <w:bidi/>
+        <w:rPr>
+          <w:rFonts w:ascii="Arial" w:hAnsi="Arial" w:cs="David"/>
+          <w:color w:val="222222"/>
+          <w:sz w:val="28"/>
+          <w:szCs w:val="28"/>
+          <w:rtl/>
+        </w:rPr>
+      </w:pPr>
+    </w:p>
+    <w:p>
+      <w:pPr>
+        <w:pStyle w:val="NormalWeb"/>
+        <w:shd w:val="clear" w:color="auto" w:fill="FFFFFF"/>
+        <w:bidi/>
+        <w:ind w:left="1440"/>
+        <w:rPr>
+          <w:rFonts w:ascii="Arial" w:hAnsi="Arial" w:cs="David"/>
+          <w:color w:val="222222"/>
+          <w:sz w:val="28"/>
+          <w:szCs w:val="28"/>
+          <w:rtl/>
+        </w:rPr>
+      </w:pPr>
+      <w:proofErr w:type="gramStart"/>
+      <w:r>
+        <w:rPr>
+          <w:rFonts w:ascii="Arial" w:hAnsi="Arial" w:cs="David"/>
+          <w:color w:val="222222"/>
+          <w:sz w:val="28"/>
+          <w:szCs w:val="28"/>
+        </w:rPr>
+        <w:t>c</w:t>
+      </w:r>
+      <w:proofErr w:type="gramEnd"/>
+      <w:r>
+        <w:rPr>
+          <w:rFonts w:ascii="Arial" w:hAnsi="Arial" w:cs="David"/>
+          <w:color w:val="222222"/>
+          <w:sz w:val="28"/>
+          <w:szCs w:val="28"/>
+          <w:rtl/>
+        </w:rPr>
+        <w:t>.</w:t>
+      </w:r>
+      <w:r>
+        <w:rPr>
+          <w:rFonts w:cs="David"/>
+          <w:color w:val="222222"/>
+          <w:sz w:val="28"/>
+          <w:szCs w:val="28"/>
+          <w:rtl/>
+        </w:rPr>
+        <w:t>      </w:t>
+      </w:r>
+      <w:r>
+        <w:rPr>
+          <w:rStyle w:val="apple-converted-space"/>
+          <w:rFonts w:cs="David"/>
+          <w:color w:val="222222"/>
+          <w:sz w:val="28"/>
+          <w:szCs w:val="28"/>
+          <w:rtl/>
+        </w:rPr>
+        <w:t> </w:t>
+      </w:r>
+      <w:r>
+        <w:rPr>
+          <w:rFonts w:ascii="Arial" w:hAnsi="Arial" w:cs="David"/>
+          <w:color w:val="222222"/>
+          <w:sz w:val="28"/>
+          <w:szCs w:val="28"/>
+          <w:rtl/>
+        </w:rPr>
+        <w:t>ניתוח המידע</w:t>
+      </w:r>
+      <w:r>
+        <w:rPr>
+          <w:rFonts w:ascii="Arial" w:hAnsi="Arial" w:cs="David" w:hint="cs"/>
+          <w:color w:val="222222"/>
+          <w:sz w:val="28"/>
+          <w:szCs w:val="28"/>
+          <w:rtl/>
+        </w:rPr>
+        <w:t xml:space="preserve"> ו-יחצון התוצאות</w:t>
+      </w:r>
+    </w:p>
+    <w:p>
+      <w:pPr>
+        <w:pStyle w:val="NormalWeb"/>
+        <w:shd w:val="clear" w:color="auto" w:fill="FFFFFF"/>
+        <w:bidi/>
+        <w:ind w:left="2160"/>
+        <w:rPr>
+          <w:rFonts w:ascii="Arial" w:hAnsi="Arial" w:cs="David"/>
+          <w:color w:val="222222"/>
+          <w:sz w:val="28"/>
+          <w:szCs w:val="28"/>
+          <w:rtl/>
+        </w:rPr>
+      </w:pPr>
+      <w:proofErr w:type="spellStart"/>
+      <w:proofErr w:type="gramStart"/>
+      <w:r>
+        <w:rPr>
+          <w:rFonts w:ascii="Arial" w:hAnsi="Arial" w:cs="David"/>
+          <w:color w:val="222222"/>
+          <w:sz w:val="28"/>
+          <w:szCs w:val="28"/>
+        </w:rPr>
+        <w:t>i</w:t>
+      </w:r>
+      <w:proofErr w:type="spellEnd"/>
+      <w:proofErr w:type="gramEnd"/>
+      <w:r>
+        <w:rPr>
+          <w:rFonts w:ascii="Arial" w:hAnsi="Arial" w:cs="David"/>
+          <w:color w:val="222222"/>
+          <w:sz w:val="28"/>
+          <w:szCs w:val="28"/>
+          <w:rtl/>
+        </w:rPr>
+        <w:t>.</w:t>
+      </w:r>
+      <w:r>
+        <w:rPr>
+          <w:rFonts w:cs="David"/>
+          <w:color w:val="222222"/>
+          <w:sz w:val="28"/>
+          <w:szCs w:val="28"/>
+          <w:rtl/>
+        </w:rPr>
+        <w:t>     </w:t>
+      </w:r>
+      <w:r>
+        <w:rPr>
+          <w:rStyle w:val="apple-converted-space"/>
+          <w:rFonts w:cs="David"/>
+          <w:color w:val="222222"/>
+          <w:sz w:val="28"/>
+          <w:szCs w:val="28"/>
+          <w:rtl/>
+        </w:rPr>
+        <w:t> </w:t>
+      </w:r>
+      <w:r>
+        <w:rPr>
+          <w:rFonts w:ascii="Arial" w:hAnsi="Arial" w:cs="David"/>
+          <w:color w:val="222222"/>
+          <w:sz w:val="28"/>
+          <w:szCs w:val="28"/>
+          <w:rtl/>
+        </w:rPr>
+        <w:t>המערכת תנתח כל</w:t>
+      </w:r>
+      <w:r>
+        <w:rPr>
+          <w:rStyle w:val="apple-converted-space"/>
+          <w:rFonts w:ascii="Arial" w:hAnsi="Arial" w:cs="David"/>
+          <w:color w:val="222222"/>
+          <w:sz w:val="28"/>
+          <w:szCs w:val="28"/>
+          <w:rtl/>
+        </w:rPr>
+        <w:t> </w:t>
+      </w:r>
+      <w:r>
+        <w:rPr>
+          <w:rFonts w:ascii="Arial" w:hAnsi="Arial" w:cs="David"/>
+          <w:color w:val="222222"/>
+          <w:sz w:val="28"/>
+          <w:szCs w:val="28"/>
+        </w:rPr>
+        <w:t>Tweet</w:t>
+      </w:r>
+      <w:r>
+        <w:rPr>
+          <w:rStyle w:val="apple-converted-space"/>
+          <w:rFonts w:ascii="Arial" w:hAnsi="Arial" w:cs="David"/>
+          <w:color w:val="222222"/>
+          <w:sz w:val="28"/>
+          <w:szCs w:val="28"/>
+          <w:rtl/>
+        </w:rPr>
+        <w:t> </w:t>
+      </w:r>
+      <w:r>
+        <w:rPr>
+          <w:rFonts w:ascii="Arial" w:hAnsi="Arial" w:cs="David"/>
+          <w:color w:val="222222"/>
+          <w:sz w:val="28"/>
+          <w:szCs w:val="28"/>
+          <w:rtl/>
+        </w:rPr>
+        <w:t>וכדומה לפי מאגר הלמידה.</w:t>
+      </w:r>
+    </w:p>
+    <w:p>
+      <w:pPr>
+        <w:pStyle w:val="NormalWeb"/>
+        <w:shd w:val="clear" w:color="auto" w:fill="FFFFFF"/>
+        <w:bidi/>
+        <w:ind w:left="2160"/>
+        <w:rPr>
+          <w:rFonts w:ascii="Arial" w:hAnsi="Arial" w:cs="David"/>
+          <w:color w:val="222222"/>
+          <w:sz w:val="28"/>
+          <w:szCs w:val="28"/>
+          <w:rtl/>
+        </w:rPr>
+      </w:pPr>
+      <w:r>
+        <w:rPr>
+          <w:rFonts w:ascii="Arial" w:hAnsi="Arial" w:cs="David"/>
+          <w:color w:val="222222"/>
+          <w:sz w:val="28"/>
+          <w:szCs w:val="28"/>
+        </w:rPr>
+        <w:t>ii</w:t>
+      </w:r>
+      <w:r>
+        <w:rPr>
+          <w:rFonts w:ascii="Arial" w:hAnsi="Arial" w:cs="David"/>
+          <w:color w:val="222222"/>
+          <w:sz w:val="28"/>
+          <w:szCs w:val="28"/>
+          <w:rtl/>
+        </w:rPr>
+        <w:t>.</w:t>
+      </w:r>
+      <w:r>
+        <w:rPr>
+          <w:rFonts w:cs="David"/>
+          <w:color w:val="222222"/>
+          <w:sz w:val="28"/>
+          <w:szCs w:val="28"/>
+          <w:rtl/>
+        </w:rPr>
+        <w:t>     </w:t>
+      </w:r>
+      <w:r>
+        <w:rPr>
+          <w:rStyle w:val="apple-converted-space"/>
+          <w:rFonts w:cs="David"/>
+          <w:color w:val="222222"/>
+          <w:sz w:val="28"/>
+          <w:szCs w:val="28"/>
+          <w:rtl/>
+        </w:rPr>
+        <w:t> </w:t>
+      </w:r>
+      <w:r>
+        <w:rPr>
+          <w:rFonts w:ascii="Arial" w:hAnsi="Arial" w:cs="David"/>
+          <w:color w:val="222222"/>
+          <w:sz w:val="28"/>
+          <w:szCs w:val="28"/>
+          <w:rtl/>
+        </w:rPr>
+        <w:t>המערכת תחליט ע"פ המאגר האם המידע הוא חיובי, שלילי או ניטרלי.</w:t>
+      </w:r>
+    </w:p>
+    <w:p>
+      <w:pPr>
+        <w:pStyle w:val="NormalWeb"/>
+        <w:shd w:val="clear" w:color="auto" w:fill="FFFFFF"/>
+        <w:bidi/>
+        <w:ind w:left="2160"/>
+        <w:rPr>
+          <w:rFonts w:ascii="Arial" w:hAnsi="Arial" w:cs="David"/>
+          <w:color w:val="222222"/>
+          <w:sz w:val="28"/>
+          <w:szCs w:val="28"/>
+          <w:rtl/>
+        </w:rPr>
+      </w:pPr>
+      <w:r>
+        <w:rPr>
+          <w:rFonts w:ascii="Arial" w:hAnsi="Arial" w:cs="David"/>
+          <w:color w:val="222222"/>
+          <w:sz w:val="28"/>
+          <w:szCs w:val="28"/>
+        </w:rPr>
+        <w:t>iii</w:t>
+      </w:r>
+      <w:r>
+        <w:rPr>
+          <w:rFonts w:ascii="Arial" w:hAnsi="Arial" w:cs="David"/>
+          <w:color w:val="222222"/>
+          <w:sz w:val="28"/>
+          <w:szCs w:val="28"/>
+          <w:rtl/>
+        </w:rPr>
+        <w:t>.</w:t>
+      </w:r>
+      <w:r>
+        <w:rPr>
+          <w:rFonts w:cs="David"/>
+          <w:color w:val="222222"/>
+          <w:sz w:val="28"/>
+          <w:szCs w:val="28"/>
+          <w:rtl/>
+        </w:rPr>
+        <w:t>     </w:t>
+      </w:r>
+      <w:r>
+        <w:rPr>
+          <w:rStyle w:val="apple-converted-space"/>
+          <w:rFonts w:cs="David"/>
+          <w:color w:val="222222"/>
+          <w:sz w:val="28"/>
+          <w:szCs w:val="28"/>
+          <w:rtl/>
+        </w:rPr>
+        <w:t> </w:t>
+      </w:r>
+      <w:r>
+        <w:rPr>
+          <w:rFonts w:ascii="Arial" w:hAnsi="Arial" w:cs="David"/>
+          <w:color w:val="222222"/>
+          <w:sz w:val="28"/>
+          <w:szCs w:val="28"/>
+          <w:rtl/>
+        </w:rPr>
+        <w:t>המערכת תחליט ע"פ המאגר האם הדעה הרווחת על מפורסם בעיר מ</w:t>
+      </w:r>
+      <w:r>
+        <w:rPr>
+          <w:rFonts w:ascii="Arial" w:hAnsi="Arial" w:cs="David"/>
+          <w:color w:val="222222"/>
+          <w:sz w:val="28"/>
+          <w:szCs w:val="28"/>
+          <w:rtl/>
+        </w:rPr>
+        <w:t>סוימת היא חיובית, שלילית או ני</w:t>
+      </w:r>
+      <w:r>
+        <w:rPr>
+          <w:rFonts w:ascii="Arial" w:hAnsi="Arial" w:cs="David"/>
+          <w:color w:val="222222"/>
+          <w:sz w:val="28"/>
+          <w:szCs w:val="28"/>
+          <w:rtl/>
+        </w:rPr>
+        <w:t>טרלית.</w:t>
+      </w:r>
+    </w:p>
+    <w:p>
+      <w:pPr>
+        <w:pStyle w:val="NormalWeb"/>
+        <w:shd w:val="clear" w:color="auto" w:fill="FFFFFF"/>
+        <w:bidi/>
+        <w:ind w:left="2160"/>
+        <w:rPr>
+          <w:rFonts w:ascii="Arial" w:hAnsi="Arial" w:cs="David"/>
+          <w:color w:val="222222"/>
+          <w:sz w:val="28"/>
+          <w:szCs w:val="28"/>
+          <w:rtl/>
+        </w:rPr>
+      </w:pPr>
+      <w:r>
+        <w:rPr>
+          <w:rFonts w:ascii="Arial" w:hAnsi="Arial" w:cs="David"/>
+          <w:color w:val="222222"/>
+          <w:sz w:val="28"/>
+          <w:szCs w:val="28"/>
+        </w:rPr>
+        <w:t>iv</w:t>
+      </w:r>
+      <w:r>
+        <w:rPr>
+          <w:rFonts w:ascii="Arial" w:hAnsi="Arial" w:cs="David"/>
+          <w:color w:val="222222"/>
+          <w:sz w:val="28"/>
+          <w:szCs w:val="28"/>
+          <w:rtl/>
+        </w:rPr>
+        <w:t>.</w:t>
+      </w:r>
+      <w:r>
+        <w:rPr>
+          <w:rFonts w:cs="David"/>
+          <w:color w:val="222222"/>
+          <w:sz w:val="28"/>
+          <w:szCs w:val="28"/>
+          <w:rtl/>
+        </w:rPr>
+        <w:t>     </w:t>
+      </w:r>
+      <w:r>
+        <w:rPr>
+          <w:rStyle w:val="apple-converted-space"/>
+          <w:rFonts w:cs="David"/>
+          <w:color w:val="222222"/>
+          <w:sz w:val="28"/>
+          <w:szCs w:val="28"/>
+          <w:rtl/>
+        </w:rPr>
+        <w:t> </w:t>
+      </w:r>
+      <w:r>
+        <w:rPr>
+          <w:rFonts w:ascii="Arial" w:hAnsi="Arial" w:cs="David"/>
+          <w:color w:val="222222"/>
+          <w:sz w:val="28"/>
+          <w:szCs w:val="28"/>
+          <w:rtl/>
+        </w:rPr>
+        <w:t>המערכת תחזיר את תוצאות הניתוח כאחוזים.</w:t>
+      </w:r>
+    </w:p>
+    <w:p>
+      <w:pPr>
+        <w:pStyle w:val="NormalWeb"/>
+        <w:shd w:val="clear" w:color="auto" w:fill="FFFFFF"/>
+        <w:bidi/>
+        <w:ind w:left="2160"/>
+        <w:rPr>
+          <w:rFonts w:ascii="Arial" w:hAnsi="Arial" w:cs="David"/>
+          <w:color w:val="222222"/>
+          <w:sz w:val="28"/>
+          <w:szCs w:val="28"/>
+        </w:rPr>
+      </w:pPr>
+      <w:proofErr w:type="gramStart"/>
+      <w:r>
+        <w:rPr>
+          <w:rFonts w:ascii="Arial" w:hAnsi="Arial" w:cs="David"/>
+          <w:color w:val="222222"/>
+          <w:sz w:val="28"/>
+          <w:szCs w:val="28"/>
+        </w:rPr>
+        <w:lastRenderedPageBreak/>
+        <w:t>v</w:t>
+      </w:r>
+      <w:proofErr w:type="gramEnd"/>
+      <w:r>
+        <w:rPr>
+          <w:rFonts w:ascii="Arial" w:hAnsi="Arial" w:cs="David" w:hint="cs"/>
+          <w:color w:val="222222"/>
+          <w:sz w:val="28"/>
+          <w:szCs w:val="28"/>
+          <w:rtl/>
+        </w:rPr>
+        <w:t xml:space="preserve">.       המערכת </w:t>
+      </w:r>
+      <w:proofErr w:type="spellStart"/>
+      <w:r>
+        <w:rPr>
+          <w:rFonts w:ascii="Arial" w:hAnsi="Arial" w:cs="David" w:hint="cs"/>
+          <w:color w:val="222222"/>
+          <w:sz w:val="28"/>
+          <w:szCs w:val="28"/>
+          <w:rtl/>
+        </w:rPr>
+        <w:t>תייחצן</w:t>
+      </w:r>
+      <w:proofErr w:type="spellEnd"/>
+      <w:r>
+        <w:rPr>
+          <w:rFonts w:ascii="Arial" w:hAnsi="Arial" w:cs="David" w:hint="cs"/>
+          <w:color w:val="222222"/>
+          <w:sz w:val="28"/>
+          <w:szCs w:val="28"/>
+          <w:rtl/>
+        </w:rPr>
+        <w:t xml:space="preserve"> את התוצאות באמצעות ממשק </w:t>
+      </w:r>
+      <w:r>
+        <w:rPr>
+          <w:rFonts w:ascii="Arial" w:hAnsi="Arial" w:cs="David"/>
+          <w:color w:val="222222"/>
+          <w:sz w:val="28"/>
+          <w:szCs w:val="28"/>
+        </w:rPr>
+        <w:t>RESTful</w:t>
+      </w:r>
+    </w:p>
+    <w:p>
+      <w:pPr>
+        <w:pStyle w:val="NormalWeb"/>
+        <w:shd w:val="clear" w:color="auto" w:fill="FFFFFF"/>
+        <w:bidi/>
+        <w:ind w:left="1440"/>
+        <w:rPr>
+          <w:rFonts w:ascii="Arial" w:hAnsi="Arial" w:cs="David"/>
+          <w:color w:val="222222"/>
+          <w:sz w:val="28"/>
+          <w:szCs w:val="28"/>
+          <w:rtl/>
+        </w:rPr>
+      </w:pPr>
+      <w:proofErr w:type="gramStart"/>
+      <w:r>
+        <w:rPr>
+          <w:rFonts w:ascii="Arial" w:hAnsi="Arial" w:cs="David"/>
+          <w:color w:val="222222"/>
+          <w:sz w:val="28"/>
+          <w:szCs w:val="28"/>
+        </w:rPr>
+        <w:t>d</w:t>
+      </w:r>
+      <w:proofErr w:type="gramEnd"/>
+      <w:r>
+        <w:rPr>
+          <w:rFonts w:ascii="Arial" w:hAnsi="Arial" w:cs="David"/>
+          <w:color w:val="222222"/>
+          <w:sz w:val="28"/>
+          <w:szCs w:val="28"/>
+          <w:rtl/>
+        </w:rPr>
+        <w:t>.</w:t>
+      </w:r>
+      <w:r>
+        <w:rPr>
+          <w:rFonts w:cs="David"/>
+          <w:color w:val="222222"/>
+          <w:sz w:val="28"/>
+          <w:szCs w:val="28"/>
+          <w:rtl/>
+        </w:rPr>
+        <w:t>     </w:t>
+      </w:r>
+      <w:r>
+        <w:rPr>
+          <w:rStyle w:val="apple-converted-space"/>
+          <w:rFonts w:cs="David"/>
+          <w:color w:val="222222"/>
+          <w:sz w:val="28"/>
+          <w:szCs w:val="28"/>
+          <w:rtl/>
+        </w:rPr>
+        <w:t> </w:t>
+      </w:r>
+      <w:r>
+        <w:rPr>
+          <w:rFonts w:ascii="Arial" w:hAnsi="Arial" w:cs="David"/>
+          <w:color w:val="222222"/>
+          <w:sz w:val="28"/>
+          <w:szCs w:val="28"/>
+          <w:rtl/>
+        </w:rPr>
+        <w:t>הצגת המידע</w:t>
+      </w:r>
+    </w:p>
+    <w:p>
+      <w:pPr>
+        <w:pStyle w:val="NormalWeb"/>
+        <w:shd w:val="clear" w:color="auto" w:fill="FFFFFF"/>
+        <w:bidi/>
+        <w:ind w:left="2160"/>
+        <w:rPr>
+          <w:rFonts w:ascii="Arial" w:hAnsi="Arial" w:cs="David"/>
+          <w:color w:val="222222"/>
+          <w:sz w:val="28"/>
+          <w:szCs w:val="28"/>
+          <w:rtl/>
+        </w:rPr>
+      </w:pPr>
+      <w:proofErr w:type="spellStart"/>
+      <w:proofErr w:type="gramStart"/>
+      <w:r>
+        <w:rPr>
+          <w:rFonts w:ascii="Arial" w:hAnsi="Arial" w:cs="David"/>
+          <w:color w:val="222222"/>
+          <w:sz w:val="28"/>
+          <w:szCs w:val="28"/>
+        </w:rPr>
+        <w:t>i</w:t>
+      </w:r>
+      <w:proofErr w:type="spellEnd"/>
+      <w:proofErr w:type="gramEnd"/>
+      <w:r>
+        <w:rPr>
+          <w:rFonts w:ascii="Arial" w:hAnsi="Arial" w:cs="David"/>
+          <w:color w:val="222222"/>
+          <w:sz w:val="28"/>
+          <w:szCs w:val="28"/>
+          <w:rtl/>
+        </w:rPr>
+        <w:t>.</w:t>
+      </w:r>
+      <w:r>
+        <w:rPr>
+          <w:rFonts w:cs="David"/>
+          <w:color w:val="222222"/>
+          <w:sz w:val="28"/>
+          <w:szCs w:val="28"/>
+          <w:rtl/>
+        </w:rPr>
+        <w:t>     </w:t>
+      </w:r>
+      <w:r>
+        <w:rPr>
+          <w:rStyle w:val="apple-converted-space"/>
+          <w:rFonts w:cs="David"/>
+          <w:color w:val="222222"/>
+          <w:sz w:val="28"/>
+          <w:szCs w:val="28"/>
+          <w:rtl/>
+        </w:rPr>
+        <w:t> </w:t>
+      </w:r>
+      <w:r>
+        <w:rPr>
+          <w:rFonts w:ascii="Arial" w:hAnsi="Arial" w:cs="David"/>
+          <w:color w:val="222222"/>
+          <w:sz w:val="28"/>
+          <w:szCs w:val="28"/>
+          <w:rtl/>
+        </w:rPr>
+        <w:t>המערכת תציג את המידע בפשטות.</w:t>
+      </w:r>
+    </w:p>
+    <w:p>
+      <w:pPr>
+        <w:pStyle w:val="NormalWeb"/>
+        <w:shd w:val="clear" w:color="auto" w:fill="FFFFFF"/>
+        <w:bidi/>
+        <w:ind w:left="2160"/>
+        <w:rPr>
+          <w:rFonts w:ascii="Arial" w:hAnsi="Arial" w:cs="David"/>
+          <w:color w:val="222222"/>
+          <w:sz w:val="28"/>
+          <w:szCs w:val="28"/>
+          <w:rtl/>
+        </w:rPr>
+      </w:pPr>
+      <w:r>
+        <w:rPr>
+          <w:rFonts w:ascii="Arial" w:hAnsi="Arial" w:cs="David"/>
+          <w:color w:val="222222"/>
+          <w:sz w:val="28"/>
+          <w:szCs w:val="28"/>
+        </w:rPr>
+        <w:t>ii</w:t>
+      </w:r>
+      <w:r>
+        <w:rPr>
+          <w:rFonts w:ascii="Arial" w:hAnsi="Arial" w:cs="David"/>
+          <w:color w:val="222222"/>
+          <w:sz w:val="28"/>
+          <w:szCs w:val="28"/>
+          <w:rtl/>
+        </w:rPr>
+        <w:t>.</w:t>
+      </w:r>
+      <w:r>
+        <w:rPr>
+          <w:rFonts w:cs="David"/>
+          <w:color w:val="222222"/>
+          <w:sz w:val="28"/>
+          <w:szCs w:val="28"/>
+          <w:rtl/>
+        </w:rPr>
+        <w:t>     </w:t>
+      </w:r>
+      <w:r>
+        <w:rPr>
+          <w:rStyle w:val="apple-converted-space"/>
+          <w:rFonts w:cs="David"/>
+          <w:color w:val="222222"/>
+          <w:sz w:val="28"/>
+          <w:szCs w:val="28"/>
+          <w:rtl/>
+        </w:rPr>
+        <w:t> </w:t>
+      </w:r>
+      <w:r>
+        <w:rPr>
+          <w:rFonts w:ascii="Arial" w:hAnsi="Arial" w:cs="David"/>
+          <w:color w:val="222222"/>
+          <w:sz w:val="28"/>
+          <w:szCs w:val="28"/>
+          <w:rtl/>
+        </w:rPr>
+        <w:t>המערכת תציג את אחוזי ה-</w:t>
+      </w:r>
+      <w:r>
+        <w:rPr>
+          <w:rFonts w:ascii="Arial" w:hAnsi="Arial" w:cs="David"/>
+          <w:color w:val="222222"/>
+          <w:sz w:val="28"/>
+          <w:szCs w:val="28"/>
+        </w:rPr>
+        <w:t>Tweet</w:t>
+      </w:r>
+      <w:r>
+        <w:rPr>
+          <w:rFonts w:ascii="Arial" w:hAnsi="Arial" w:cs="David"/>
+          <w:color w:val="222222"/>
+          <w:sz w:val="28"/>
+          <w:szCs w:val="28"/>
+          <w:rtl/>
+        </w:rPr>
+        <w:t>ים החיוביים, שליליים וניטרליים מסך כל המידע שנאסף מהרשת החברתית, עבור כל מפורסם ומיקום.</w:t>
+      </w:r>
+    </w:p>
+    <w:p>
+      <w:pPr>
+        <w:pStyle w:val="NormalWeb"/>
+        <w:shd w:val="clear" w:color="auto" w:fill="FFFFFF"/>
+        <w:bidi/>
+        <w:ind w:left="2160"/>
+        <w:rPr>
+          <w:rFonts w:ascii="Arial" w:hAnsi="Arial" w:cs="David"/>
+          <w:color w:val="222222"/>
+          <w:sz w:val="28"/>
+          <w:szCs w:val="28"/>
+          <w:rtl/>
+        </w:rPr>
+      </w:pPr>
+      <w:r>
+        <w:rPr>
+          <w:rFonts w:ascii="Arial" w:hAnsi="Arial" w:cs="David"/>
+          <w:color w:val="222222"/>
+          <w:sz w:val="28"/>
+          <w:szCs w:val="28"/>
+        </w:rPr>
+        <w:t>iii</w:t>
+      </w:r>
+      <w:r>
+        <w:rPr>
+          <w:rFonts w:ascii="Arial" w:hAnsi="Arial" w:cs="David"/>
+          <w:color w:val="222222"/>
+          <w:sz w:val="28"/>
+          <w:szCs w:val="28"/>
+          <w:rtl/>
+        </w:rPr>
+        <w:t>.</w:t>
+      </w:r>
+      <w:r>
+        <w:rPr>
+          <w:rFonts w:cs="David"/>
+          <w:color w:val="222222"/>
+          <w:sz w:val="28"/>
+          <w:szCs w:val="28"/>
+          <w:rtl/>
+        </w:rPr>
+        <w:t>     </w:t>
+      </w:r>
+      <w:r>
+        <w:rPr>
+          <w:rStyle w:val="apple-converted-space"/>
+          <w:rFonts w:cs="David"/>
+          <w:color w:val="222222"/>
+          <w:sz w:val="28"/>
+          <w:szCs w:val="28"/>
+          <w:rtl/>
+        </w:rPr>
+        <w:t> </w:t>
+      </w:r>
+      <w:r>
+        <w:rPr>
+          <w:rFonts w:ascii="Arial" w:hAnsi="Arial" w:cs="David"/>
+          <w:color w:val="222222"/>
+          <w:sz w:val="28"/>
+          <w:szCs w:val="28"/>
+          <w:rtl/>
+        </w:rPr>
+        <w:t>המערכת תציג תמונה של המפורסם והעיר.</w:t>
+      </w:r>
+    </w:p>
+    <w:p>
+      <w:pPr>
+        <w:pStyle w:val="NormalWeb"/>
+        <w:shd w:val="clear" w:color="auto" w:fill="FFFFFF"/>
+        <w:bidi/>
+        <w:ind w:left="2160"/>
+        <w:rPr>
+          <w:rFonts w:ascii="Arial" w:hAnsi="Arial" w:cs="David"/>
+          <w:color w:val="222222"/>
+          <w:sz w:val="28"/>
+          <w:szCs w:val="28"/>
+          <w:rtl/>
+        </w:rPr>
+      </w:pPr>
+      <w:r>
+        <w:rPr>
+          <w:rFonts w:ascii="Arial" w:hAnsi="Arial" w:cs="David"/>
+          <w:color w:val="222222"/>
+          <w:sz w:val="28"/>
+          <w:szCs w:val="28"/>
+        </w:rPr>
+        <w:t>iv</w:t>
+      </w:r>
+      <w:r>
+        <w:rPr>
+          <w:rFonts w:ascii="Arial" w:hAnsi="Arial" w:cs="David"/>
+          <w:color w:val="222222"/>
+          <w:sz w:val="28"/>
+          <w:szCs w:val="28"/>
+          <w:rtl/>
+        </w:rPr>
+        <w:t>.</w:t>
+      </w:r>
+      <w:r>
+        <w:rPr>
+          <w:rFonts w:cs="David"/>
+          <w:color w:val="222222"/>
+          <w:sz w:val="28"/>
+          <w:szCs w:val="28"/>
+          <w:rtl/>
+        </w:rPr>
+        <w:t>     </w:t>
+      </w:r>
+      <w:r>
+        <w:rPr>
+          <w:rStyle w:val="apple-converted-space"/>
+          <w:rFonts w:cs="David"/>
+          <w:color w:val="222222"/>
+          <w:sz w:val="28"/>
+          <w:szCs w:val="28"/>
+          <w:rtl/>
+        </w:rPr>
+        <w:t> </w:t>
+      </w:r>
+      <w:r>
+        <w:rPr>
+          <w:rFonts w:ascii="Arial" w:hAnsi="Arial" w:cs="David"/>
+          <w:color w:val="222222"/>
+          <w:sz w:val="28"/>
+          <w:szCs w:val="28"/>
+          <w:rtl/>
+        </w:rPr>
+        <w:t>המערכת תציג את התוצאות גם בתור טבלת "עוגה".</w:t>
+      </w:r>
+    </w:p>
+    <w:p>
+      <w:pPr>
         <w:pStyle w:val="Style1"/>
         <w:rPr>
           <w:highlight w:val="yellow"/>
           <w:rtl/>
         </w:rPr>
       </w:pPr>
-      <w:bookmarkStart w:id="26" w:name="_Toc425803315"/>
-      <w:r>
-        <w:rPr>
-          <w:highlight w:val="yellow"/>
-        </w:rPr>
-        <w:t>SRS</w:t>
-      </w:r>
-      <w:bookmarkEnd w:id="26"/>
     </w:p>
     <w:p>
       <w:pPr>
@@ -7299,7 +9437,7 @@
           <w:rtl/>
         </w:rPr>
       </w:pPr>
-      <w:bookmarkStart w:id="27" w:name="_Toc425803316"/>
+      <w:bookmarkStart w:id="26" w:name="_Toc425803316"/>
       <w:r>
         <w:rPr>
           <w:rFonts w:hint="eastAsia"/>
@@ -7359,53 +9497,66 @@
         </w:rPr>
         <w:t>ותוכנה</w:t>
       </w:r>
+      <w:bookmarkEnd w:id="26"/>
+    </w:p>
+    <w:p>
+      <w:pPr>
+        <w:pStyle w:val="Style1"/>
+        <w:rPr>
+          <w:b w:val="0"/>
+          <w:bCs w:val="0"/>
+          <w:sz w:val="28"/>
+          <w:szCs w:val="28"/>
+          <w:rtl/>
+        </w:rPr>
+      </w:pPr>
+      <w:bookmarkStart w:id="27" w:name="_Toc425803317"/>
+      <w:r>
+        <w:rPr>
+          <w:rFonts w:hint="cs"/>
+          <w:b w:val="0"/>
+          <w:bCs w:val="0"/>
+          <w:sz w:val="28"/>
+          <w:szCs w:val="28"/>
+          <w:rtl/>
+        </w:rPr>
+        <w:t>המערכת מחולקת לשני חלקים</w:t>
+      </w:r>
+      <w:bookmarkStart w:id="28" w:name="_GoBack"/>
+      <w:bookmarkEnd w:id="28"/>
+      <w:r>
+        <w:rPr>
+          <w:rFonts w:hint="cs"/>
+          <w:b w:val="0"/>
+          <w:bCs w:val="0"/>
+          <w:sz w:val="28"/>
+          <w:szCs w:val="28"/>
+          <w:rtl/>
+        </w:rPr>
+        <w:t xml:space="preserve"> </w:t>
+      </w:r>
+      <w:r>
+        <w:rPr>
+          <w:b w:val="0"/>
+          <w:bCs w:val="0"/>
+          <w:sz w:val="28"/>
+          <w:szCs w:val="28"/>
+          <w:rtl/>
+        </w:rPr>
+        <w:t>–</w:t>
+      </w:r>
+      <w:r>
+        <w:rPr>
+          <w:rFonts w:hint="cs"/>
+          <w:b w:val="0"/>
+          <w:bCs w:val="0"/>
+          <w:sz w:val="28"/>
+          <w:szCs w:val="28"/>
+          <w:rtl/>
+        </w:rPr>
+        <w:t xml:space="preserve"> צד שרת וצד לקוח.</w:t>
+      </w:r>
       <w:bookmarkEnd w:id="27"/>
-    </w:p>
-    <w:p>
-      <w:pPr>
-        <w:pStyle w:val="Style1"/>
-        <w:rPr>
-          <w:b w:val="0"/>
-          <w:bCs w:val="0"/>
-          <w:sz w:val="28"/>
-          <w:szCs w:val="28"/>
-          <w:rtl/>
-        </w:rPr>
-      </w:pPr>
-      <w:bookmarkStart w:id="28" w:name="_Toc425803317"/>
-      <w:r>
-        <w:rPr>
-          <w:rFonts w:hint="cs"/>
-          <w:b w:val="0"/>
-          <w:bCs w:val="0"/>
-          <w:sz w:val="28"/>
-          <w:szCs w:val="28"/>
-          <w:rtl/>
-        </w:rPr>
-        <w:t xml:space="preserve">המערכת מחולקת לשני חלקים </w:t>
-      </w:r>
-      <w:r>
-        <w:rPr>
-          <w:b w:val="0"/>
-          <w:bCs w:val="0"/>
-          <w:sz w:val="28"/>
-          <w:szCs w:val="28"/>
-          <w:rtl/>
-        </w:rPr>
-        <w:t>–</w:t>
-      </w:r>
-      <w:r>
-        <w:rPr>
-          <w:rFonts w:hint="cs"/>
-          <w:b w:val="0"/>
-          <w:bCs w:val="0"/>
-          <w:sz w:val="28"/>
-          <w:szCs w:val="28"/>
-          <w:rtl/>
-        </w:rPr>
-        <w:t xml:space="preserve"> צד שרת וצד לקוח.</w:t>
-      </w:r>
-      <w:bookmarkEnd w:id="28"/>
       <w:r>
         <w:rPr>
           <w:rFonts w:hint="cs"/>
@@ -15796,7 +17947,7 @@
             <o:lock v:ext="edit" aspectratio="t"/>
           </v:shapetype>
           <v:shape id="_x0000_i1025" type="#_x0000_t75" style="width:426.75pt;height:347.25pt">
-            <v:imagedata r:id="rId11" o:title="home"/>
+            <v:imagedata r:id="rId12" o:title="home"/>
           </v:shape>
         </w:pict>
       </w:r>
@@ -15937,7 +18088,7 @@
         </w:rPr>
         <w:pict>
           <v:shape id="_x0000_s1026" type="#_x0000_t75" style="position:absolute;left:0;text-align:left;margin-left:69pt;margin-top:12.35pt;width:319.5pt;height:671.25pt;z-index:251658752;mso-position-horizontal-relative:text;mso-position-vertical-relative:text;mso-width-relative:page;mso-height-relative:page">
-            <v:imagedata r:id="rId12" o:title="תצלום מסך"/>
+            <v:imagedata r:id="rId13" o:title="תצלום מסך"/>
             <w10:wrap type="square"/>
           </v:shape>
         </w:pict>
@@ -16489,7 +18640,7 @@
                     </pic:cNvPicPr>
                   </pic:nvPicPr>
                   <pic:blipFill>
-                    <a:blip r:embed="rId13">
+                    <a:blip r:embed="rId14">
                       <a:extLst>
                         <a:ext uri="{28A0092B-C50C-407E-A947-70E740481C1C}">
                           <a14:useLocalDpi xmlns:a14="http://schemas.microsoft.com/office/drawing/2010/main" val="0"/>
@@ -16674,7 +18825,7 @@
                     </pic:cNvPicPr>
                   </pic:nvPicPr>
                   <pic:blipFill>
-                    <a:blip r:embed="rId14">
+                    <a:blip r:embed="rId15">
                       <a:extLst>
                         <a:ext uri="{28A0092B-C50C-407E-A947-70E740481C1C}">
                           <a14:useLocalDpi xmlns:a14="http://schemas.microsoft.com/office/drawing/2010/main" val="0"/>
@@ -16818,7 +18969,7 @@
                     </pic:cNvPicPr>
                   </pic:nvPicPr>
                   <pic:blipFill>
-                    <a:blip r:embed="rId15">
+                    <a:blip r:embed="rId16">
                       <a:extLst>
                         <a:ext uri="{28A0092B-C50C-407E-A947-70E740481C1C}">
                           <a14:useLocalDpi xmlns:a14="http://schemas.microsoft.com/office/drawing/2010/main" val="0"/>
@@ -18237,7 +20388,7 @@
         </w:rPr>
         <w:t xml:space="preserve"> - </w:t>
       </w:r>
-      <w:hyperlink r:id="rId16" w:history="1">
+      <w:hyperlink r:id="rId17" w:history="1">
         <w:r>
           <w:rPr>
             <w:rStyle w:val="Hyperlink"/>
@@ -18254,7 +20405,6 @@
       <w:pPr>
         <w:pStyle w:val="Style1"/>
         <w:rPr>
-          <w:rFonts w:hint="cs"/>
           <w:b w:val="0"/>
           <w:bCs w:val="0"/>
           <w:sz w:val="28"/>
@@ -18305,7 +20455,7 @@
       </w:pPr>
     </w:p>
     <w:sectPr>
-      <w:headerReference w:type="default" r:id="rId17"/>
+      <w:headerReference w:type="default" r:id="rId18"/>
       <w:pgSz w:w="11906" w:h="16838"/>
       <w:pgMar w:top="1954" w:right="1800" w:bottom="1440" w:left="1560" w:header="708" w:footer="708" w:gutter="0"/>
       <w:pgNumType w:fmt="numberInDash" w:start="2"/>
@@ -18418,7 +20568,7 @@
                     <w:sz w:val="24"/>
                     <w:szCs w:val="24"/>
                   </w:rPr>
-                  <w:t>- 3 -</w:t>
+                  <w:t>- 20 -</w:t>
                 </w:r>
                 <w:r>
                   <w:rPr>
@@ -18906,6 +21056,92 @@
     </w:lvl>
   </w:abstractNum>
   <w:abstractNum w:abstractNumId="2" w15:restartNumberingAfterBreak="0">
+    <w:nsid w:val="0A8A7F67"/>
+    <w:multiLevelType w:val="multilevel"/>
+    <w:tmpl w:val="0409001D"/>
+    <w:lvl w:ilvl="0">
+      <w:start w:val="1"/>
+      <w:numFmt w:val="decimal"/>
+      <w:lvlText w:val="%1)"/>
+      <w:lvlJc w:val="left"/>
+      <w:pPr>
+        <w:ind w:left="360" w:hanging="360"/>
+      </w:pPr>
+    </w:lvl>
+    <w:lvl w:ilvl="1">
+      <w:start w:val="1"/>
+      <w:numFmt w:val="lowerLetter"/>
+      <w:lvlText w:val="%2)"/>
+      <w:lvlJc w:val="left"/>
+      <w:pPr>
+        <w:ind w:left="720" w:hanging="360"/>
+      </w:pPr>
+    </w:lvl>
+    <w:lvl w:ilvl="2">
+      <w:start w:val="1"/>
+      <w:numFmt w:val="lowerRoman"/>
+      <w:lvlText w:val="%3)"/>
+      <w:lvlJc w:val="left"/>
+      <w:pPr>
+        <w:ind w:left="1080" w:hanging="360"/>
+      </w:pPr>
+    </w:lvl>
+    <w:lvl w:ilvl="3">
+      <w:start w:val="1"/>
+      <w:numFmt w:val="decimal"/>
+      <w:lvlText w:val="(%4)"/>
+      <w:lvlJc w:val="left"/>
+      <w:pPr>
+        <w:ind w:left="1440" w:hanging="360"/>
+      </w:pPr>
+    </w:lvl>
+    <w:lvl w:ilvl="4">
+      <w:start w:val="1"/>
+      <w:numFmt w:val="lowerLetter"/>
+      <w:lvlText w:val="(%5)"/>
+      <w:lvlJc w:val="left"/>
+      <w:pPr>
+        <w:ind w:left="1800" w:hanging="360"/>
+      </w:pPr>
+    </w:lvl>
+    <w:lvl w:ilvl="5">
+      <w:start w:val="1"/>
+      <w:numFmt w:val="lowerRoman"/>
+      <w:lvlText w:val="(%6)"/>
+      <w:lvlJc w:val="left"/>
+      <w:pPr>
+        <w:ind w:left="2160" w:hanging="360"/>
+      </w:pPr>
+    </w:lvl>
+    <w:lvl w:ilvl="6">
+      <w:start w:val="1"/>
+      <w:numFmt w:val="decimal"/>
+      <w:lvlText w:val="%7."/>
+      <w:lvlJc w:val="left"/>
+      <w:pPr>
+        <w:ind w:left="2520" w:hanging="360"/>
+      </w:pPr>
+    </w:lvl>
+    <w:lvl w:ilvl="7">
+      <w:start w:val="1"/>
+      <w:numFmt w:val="lowerLetter"/>
+      <w:lvlText w:val="%8."/>
+      <w:lvlJc w:val="left"/>
+      <w:pPr>
+        <w:ind w:left="2880" w:hanging="360"/>
+      </w:pPr>
+    </w:lvl>
+    <w:lvl w:ilvl="8">
+      <w:start w:val="1"/>
+      <w:numFmt w:val="lowerRoman"/>
+      <w:lvlText w:val="%9."/>
+      <w:lvlJc w:val="left"/>
+      <w:pPr>
+        <w:ind w:left="3240" w:hanging="360"/>
+      </w:pPr>
+    </w:lvl>
+  </w:abstractNum>
+  <w:abstractNum w:abstractNumId="3" w15:restartNumberingAfterBreak="0">
     <w:nsid w:val="15A80DD1"/>
     <w:multiLevelType w:val="hybridMultilevel"/>
     <w:tmpl w:val="83140E8E"/>
@@ -19045,7 +21281,7 @@
       </w:rPr>
     </w:lvl>
   </w:abstractNum>
-  <w:abstractNum w:abstractNumId="3" w15:restartNumberingAfterBreak="0">
+  <w:abstractNum w:abstractNumId="4" w15:restartNumberingAfterBreak="0">
     <w:nsid w:val="16A57101"/>
     <w:multiLevelType w:val="hybridMultilevel"/>
     <w:tmpl w:val="123CDC8E"/>
@@ -19158,7 +21394,7 @@
       </w:rPr>
     </w:lvl>
   </w:abstractNum>
-  <w:abstractNum w:abstractNumId="4" w15:restartNumberingAfterBreak="0">
+  <w:abstractNum w:abstractNumId="5" w15:restartNumberingAfterBreak="0">
     <w:nsid w:val="18F0563E"/>
     <w:multiLevelType w:val="hybridMultilevel"/>
     <w:tmpl w:val="A42CCE5E"/>
@@ -19271,7 +21507,7 @@
       </w:rPr>
     </w:lvl>
   </w:abstractNum>
-  <w:abstractNum w:abstractNumId="5" w15:restartNumberingAfterBreak="0">
+  <w:abstractNum w:abstractNumId="6" w15:restartNumberingAfterBreak="0">
     <w:nsid w:val="1AD342F7"/>
     <w:multiLevelType w:val="hybridMultilevel"/>
     <w:tmpl w:val="1E62FBD0"/>
@@ -19383,7 +21619,7 @@
       </w:rPr>
     </w:lvl>
   </w:abstractNum>
-  <w:abstractNum w:abstractNumId="6" w15:restartNumberingAfterBreak="0">
+  <w:abstractNum w:abstractNumId="7" w15:restartNumberingAfterBreak="0">
     <w:nsid w:val="1BD1466B"/>
     <w:multiLevelType w:val="hybridMultilevel"/>
     <w:tmpl w:val="93CA14F8"/>
@@ -19472,7 +21708,96 @@
       </w:pPr>
     </w:lvl>
   </w:abstractNum>
-  <w:abstractNum w:abstractNumId="7" w15:restartNumberingAfterBreak="0">
+  <w:abstractNum w:abstractNumId="8" w15:restartNumberingAfterBreak="0">
+    <w:nsid w:val="1D963513"/>
+    <w:multiLevelType w:val="hybridMultilevel"/>
+    <w:tmpl w:val="FBF8F7EC"/>
+    <w:lvl w:ilvl="0" w:tplc="7A2C6396">
+      <w:start w:val="1"/>
+      <w:numFmt w:val="hebrew1"/>
+      <w:lvlText w:val="%1."/>
+      <w:lvlJc w:val="left"/>
+      <w:pPr>
+        <w:ind w:left="960" w:hanging="600"/>
+      </w:pPr>
+      <w:rPr>
+        <w:rFonts w:hint="default"/>
+      </w:rPr>
+    </w:lvl>
+    <w:lvl w:ilvl="1" w:tplc="04090019">
+      <w:start w:val="1"/>
+      <w:numFmt w:val="lowerLetter"/>
+      <w:lvlText w:val="%2."/>
+      <w:lvlJc w:val="left"/>
+      <w:pPr>
+        <w:ind w:left="1440" w:hanging="360"/>
+      </w:pPr>
+    </w:lvl>
+    <w:lvl w:ilvl="2" w:tplc="0409001B">
+      <w:start w:val="1"/>
+      <w:numFmt w:val="lowerRoman"/>
+      <w:lvlText w:val="%3."/>
+      <w:lvlJc w:val="right"/>
+      <w:pPr>
+        <w:ind w:left="2160" w:hanging="180"/>
+      </w:pPr>
+    </w:lvl>
+    <w:lvl w:ilvl="3" w:tplc="0409000F" w:tentative="1">
+      <w:start w:val="1"/>
+      <w:numFmt w:val="decimal"/>
+      <w:lvlText w:val="%4."/>
+      <w:lvlJc w:val="left"/>
+      <w:pPr>
+        <w:ind w:left="2880" w:hanging="360"/>
+      </w:pPr>
+    </w:lvl>
+    <w:lvl w:ilvl="4" w:tplc="04090019" w:tentative="1">
+      <w:start w:val="1"/>
+      <w:numFmt w:val="lowerLetter"/>
+      <w:lvlText w:val="%5."/>
+      <w:lvlJc w:val="left"/>
+      <w:pPr>
+        <w:ind w:left="3600" w:hanging="360"/>
+      </w:pPr>
+    </w:lvl>
+    <w:lvl w:ilvl="5" w:tplc="0409001B" w:tentative="1">
+      <w:start w:val="1"/>
+      <w:numFmt w:val="lowerRoman"/>
+      <w:lvlText w:val="%6."/>
+      <w:lvlJc w:val="right"/>
+      <w:pPr>
+        <w:ind w:left="4320" w:hanging="180"/>
+      </w:pPr>
+    </w:lvl>
+    <w:lvl w:ilvl="6" w:tplc="0409000F" w:tentative="1">
+      <w:start w:val="1"/>
+      <w:numFmt w:val="decimal"/>
+      <w:lvlText w:val="%7."/>
+      <w:lvlJc w:val="left"/>
+      <w:pPr>
+        <w:ind w:left="5040" w:hanging="360"/>
+      </w:pPr>
+    </w:lvl>
+    <w:lvl w:ilvl="7" w:tplc="04090019" w:tentative="1">
+      <w:start w:val="1"/>
+      <w:numFmt w:val="lowerLetter"/>
+      <w:lvlText w:val="%8."/>
+      <w:lvlJc w:val="left"/>
+      <w:pPr>
+        <w:ind w:left="5760" w:hanging="360"/>
+      </w:pPr>
+    </w:lvl>
+    <w:lvl w:ilvl="8" w:tplc="0409001B" w:tentative="1">
+      <w:start w:val="1"/>
+      <w:numFmt w:val="lowerRoman"/>
+      <w:lvlText w:val="%9."/>
+      <w:lvlJc w:val="right"/>
+      <w:pPr>
+        <w:ind w:left="6480" w:hanging="180"/>
+      </w:pPr>
+    </w:lvl>
+  </w:abstractNum>
+  <w:abstractNum w:abstractNumId="9" w15:restartNumberingAfterBreak="0">
     <w:nsid w:val="1E0677B4"/>
     <w:multiLevelType w:val="hybridMultilevel"/>
     <w:tmpl w:val="1B10B1A6"/>
@@ -19585,7 +21910,7 @@
       </w:rPr>
     </w:lvl>
   </w:abstractNum>
-  <w:abstractNum w:abstractNumId="8" w15:restartNumberingAfterBreak="0">
+  <w:abstractNum w:abstractNumId="10" w15:restartNumberingAfterBreak="0">
     <w:nsid w:val="20F32FC6"/>
     <w:multiLevelType w:val="hybridMultilevel"/>
     <w:tmpl w:val="4314AFEA"/>
@@ -19697,7 +22022,7 @@
       </w:rPr>
     </w:lvl>
   </w:abstractNum>
-  <w:abstractNum w:abstractNumId="9" w15:restartNumberingAfterBreak="0">
+  <w:abstractNum w:abstractNumId="11" w15:restartNumberingAfterBreak="0">
     <w:nsid w:val="22EE4149"/>
     <w:multiLevelType w:val="hybridMultilevel"/>
     <w:tmpl w:val="CF6CEAF2"/>
@@ -19786,7 +22111,7 @@
       </w:pPr>
     </w:lvl>
   </w:abstractNum>
-  <w:abstractNum w:abstractNumId="10" w15:restartNumberingAfterBreak="0">
+  <w:abstractNum w:abstractNumId="12" w15:restartNumberingAfterBreak="0">
     <w:nsid w:val="235A661D"/>
     <w:multiLevelType w:val="hybridMultilevel"/>
     <w:tmpl w:val="44FCCEAC"/>
@@ -19876,7 +22201,7 @@
       </w:pPr>
     </w:lvl>
   </w:abstractNum>
-  <w:abstractNum w:abstractNumId="11" w15:restartNumberingAfterBreak="0">
+  <w:abstractNum w:abstractNumId="13" w15:restartNumberingAfterBreak="0">
     <w:nsid w:val="24C72ACD"/>
     <w:multiLevelType w:val="hybridMultilevel"/>
     <w:tmpl w:val="0BF28C6A"/>
@@ -19989,7 +22314,7 @@
       </w:rPr>
     </w:lvl>
   </w:abstractNum>
-  <w:abstractNum w:abstractNumId="12" w15:restartNumberingAfterBreak="0">
+  <w:abstractNum w:abstractNumId="14" w15:restartNumberingAfterBreak="0">
     <w:nsid w:val="26A30572"/>
     <w:multiLevelType w:val="hybridMultilevel"/>
     <w:tmpl w:val="24F662FC"/>
@@ -20129,7 +22454,7 @@
       </w:rPr>
     </w:lvl>
   </w:abstractNum>
-  <w:abstractNum w:abstractNumId="13" w15:restartNumberingAfterBreak="0">
+  <w:abstractNum w:abstractNumId="15" w15:restartNumberingAfterBreak="0">
     <w:nsid w:val="270F1776"/>
     <w:multiLevelType w:val="hybridMultilevel"/>
     <w:tmpl w:val="8398DC34"/>
@@ -20242,7 +22567,7 @@
       </w:rPr>
     </w:lvl>
   </w:abstractNum>
-  <w:abstractNum w:abstractNumId="14" w15:restartNumberingAfterBreak="0">
+  <w:abstractNum w:abstractNumId="16" w15:restartNumberingAfterBreak="0">
     <w:nsid w:val="27400893"/>
     <w:multiLevelType w:val="hybridMultilevel"/>
     <w:tmpl w:val="25EC4DA0"/>
@@ -20382,7 +22707,7 @@
       </w:rPr>
     </w:lvl>
   </w:abstractNum>
-  <w:abstractNum w:abstractNumId="15" w15:restartNumberingAfterBreak="0">
+  <w:abstractNum w:abstractNumId="17" w15:restartNumberingAfterBreak="0">
     <w:nsid w:val="2C2E1408"/>
     <w:multiLevelType w:val="hybridMultilevel"/>
     <w:tmpl w:val="1D0C9EDC"/>
@@ -20471,7 +22796,7 @@
       </w:pPr>
     </w:lvl>
   </w:abstractNum>
-  <w:abstractNum w:abstractNumId="16" w15:restartNumberingAfterBreak="0">
+  <w:abstractNum w:abstractNumId="18" w15:restartNumberingAfterBreak="0">
     <w:nsid w:val="2D4857B5"/>
     <w:multiLevelType w:val="hybridMultilevel"/>
     <w:tmpl w:val="F42CCCD6"/>
@@ -20611,7 +22936,7 @@
       </w:rPr>
     </w:lvl>
   </w:abstractNum>
-  <w:abstractNum w:abstractNumId="17" w15:restartNumberingAfterBreak="0">
+  <w:abstractNum w:abstractNumId="19" w15:restartNumberingAfterBreak="0">
     <w:nsid w:val="2FE35FF2"/>
     <w:multiLevelType w:val="multilevel"/>
     <w:tmpl w:val="79089F74"/>
@@ -20703,7 +23028,7 @@
       </w:pPr>
     </w:lvl>
   </w:abstractNum>
-  <w:abstractNum w:abstractNumId="18" w15:restartNumberingAfterBreak="0">
+  <w:abstractNum w:abstractNumId="20" w15:restartNumberingAfterBreak="0">
     <w:nsid w:val="391A637B"/>
     <w:multiLevelType w:val="hybridMultilevel"/>
     <w:tmpl w:val="425AD21A"/>
@@ -20816,7 +23141,7 @@
       </w:rPr>
     </w:lvl>
   </w:abstractNum>
-  <w:abstractNum w:abstractNumId="19" w15:restartNumberingAfterBreak="0">
+  <w:abstractNum w:abstractNumId="21" w15:restartNumberingAfterBreak="0">
     <w:nsid w:val="3CA67563"/>
     <w:multiLevelType w:val="hybridMultilevel"/>
     <w:tmpl w:val="32D0BB98"/>
@@ -20928,7 +23253,7 @@
       </w:rPr>
     </w:lvl>
   </w:abstractNum>
-  <w:abstractNum w:abstractNumId="20" w15:restartNumberingAfterBreak="0">
+  <w:abstractNum w:abstractNumId="22" w15:restartNumberingAfterBreak="0">
     <w:nsid w:val="3E307D36"/>
     <w:multiLevelType w:val="hybridMultilevel"/>
     <w:tmpl w:val="3BFEEF26"/>
@@ -21040,7 +23365,7 @@
       </w:rPr>
     </w:lvl>
   </w:abstractNum>
-  <w:abstractNum w:abstractNumId="21" w15:restartNumberingAfterBreak="0">
+  <w:abstractNum w:abstractNumId="23" w15:restartNumberingAfterBreak="0">
     <w:nsid w:val="41580A1C"/>
     <w:multiLevelType w:val="hybridMultilevel"/>
     <w:tmpl w:val="0CDE14B0"/>
@@ -21153,7 +23478,7 @@
       </w:rPr>
     </w:lvl>
   </w:abstractNum>
-  <w:abstractNum w:abstractNumId="22" w15:restartNumberingAfterBreak="0">
+  <w:abstractNum w:abstractNumId="24" w15:restartNumberingAfterBreak="0">
     <w:nsid w:val="423B0802"/>
     <w:multiLevelType w:val="hybridMultilevel"/>
     <w:tmpl w:val="151C5650"/>
@@ -21242,7 +23567,7 @@
       </w:pPr>
     </w:lvl>
   </w:abstractNum>
-  <w:abstractNum w:abstractNumId="23" w15:restartNumberingAfterBreak="0">
+  <w:abstractNum w:abstractNumId="25" w15:restartNumberingAfterBreak="0">
     <w:nsid w:val="442A536F"/>
     <w:multiLevelType w:val="hybridMultilevel"/>
     <w:tmpl w:val="36E692F6"/>
@@ -21382,7 +23707,7 @@
       </w:rPr>
     </w:lvl>
   </w:abstractNum>
-  <w:abstractNum w:abstractNumId="24" w15:restartNumberingAfterBreak="0">
+  <w:abstractNum w:abstractNumId="26" w15:restartNumberingAfterBreak="0">
     <w:nsid w:val="49C957CF"/>
     <w:multiLevelType w:val="hybridMultilevel"/>
     <w:tmpl w:val="BFDA8FD0"/>
@@ -21495,7 +23820,7 @@
       </w:rPr>
     </w:lvl>
   </w:abstractNum>
-  <w:abstractNum w:abstractNumId="25" w15:restartNumberingAfterBreak="0">
+  <w:abstractNum w:abstractNumId="27" w15:restartNumberingAfterBreak="0">
     <w:nsid w:val="4EF56290"/>
     <w:multiLevelType w:val="hybridMultilevel"/>
     <w:tmpl w:val="D044451A"/>
@@ -21608,7 +23933,7 @@
       </w:rPr>
     </w:lvl>
   </w:abstractNum>
-  <w:abstractNum w:abstractNumId="26" w15:restartNumberingAfterBreak="0">
+  <w:abstractNum w:abstractNumId="28" w15:restartNumberingAfterBreak="0">
     <w:nsid w:val="50533DBC"/>
     <w:multiLevelType w:val="hybridMultilevel"/>
     <w:tmpl w:val="27BCC456"/>
@@ -21721,7 +24046,7 @@
       </w:rPr>
     </w:lvl>
   </w:abstractNum>
-  <w:abstractNum w:abstractNumId="27" w15:restartNumberingAfterBreak="0">
+  <w:abstractNum w:abstractNumId="29" w15:restartNumberingAfterBreak="0">
     <w:nsid w:val="532E5691"/>
     <w:multiLevelType w:val="hybridMultilevel"/>
     <w:tmpl w:val="9F84FEE6"/>
@@ -21834,7 +24159,7 @@
       </w:rPr>
     </w:lvl>
   </w:abstractNum>
-  <w:abstractNum w:abstractNumId="28" w15:restartNumberingAfterBreak="0">
+  <w:abstractNum w:abstractNumId="30" w15:restartNumberingAfterBreak="0">
     <w:nsid w:val="54476630"/>
     <w:multiLevelType w:val="hybridMultilevel"/>
     <w:tmpl w:val="098C85A0"/>
@@ -21947,7 +24272,7 @@
       </w:rPr>
     </w:lvl>
   </w:abstractNum>
-  <w:abstractNum w:abstractNumId="29" w15:restartNumberingAfterBreak="0">
+  <w:abstractNum w:abstractNumId="31" w15:restartNumberingAfterBreak="0">
     <w:nsid w:val="58185FAE"/>
     <w:multiLevelType w:val="hybridMultilevel"/>
     <w:tmpl w:val="7D28C818"/>
@@ -22059,7 +24384,7 @@
       </w:rPr>
     </w:lvl>
   </w:abstractNum>
-  <w:abstractNum w:abstractNumId="30" w15:restartNumberingAfterBreak="0">
+  <w:abstractNum w:abstractNumId="32" w15:restartNumberingAfterBreak="0">
     <w:nsid w:val="5AFD5753"/>
     <w:multiLevelType w:val="hybridMultilevel"/>
     <w:tmpl w:val="982422CE"/>
@@ -22172,7 +24497,7 @@
       </w:rPr>
     </w:lvl>
   </w:abstractNum>
-  <w:abstractNum w:abstractNumId="31" w15:restartNumberingAfterBreak="0">
+  <w:abstractNum w:abstractNumId="33" w15:restartNumberingAfterBreak="0">
     <w:nsid w:val="6351592E"/>
     <w:multiLevelType w:val="hybridMultilevel"/>
     <w:tmpl w:val="995E30FC"/>
@@ -22285,7 +24610,7 @@
       </w:rPr>
     </w:lvl>
   </w:abstractNum>
-  <w:abstractNum w:abstractNumId="32" w15:restartNumberingAfterBreak="0">
+  <w:abstractNum w:abstractNumId="34" w15:restartNumberingAfterBreak="0">
     <w:nsid w:val="64A304C2"/>
     <w:multiLevelType w:val="hybridMultilevel"/>
     <w:tmpl w:val="24CAA980"/>
@@ -22398,7 +24723,7 @@
       </w:rPr>
     </w:lvl>
   </w:abstractNum>
-  <w:abstractNum w:abstractNumId="33" w15:restartNumberingAfterBreak="0">
+  <w:abstractNum w:abstractNumId="35" w15:restartNumberingAfterBreak="0">
     <w:nsid w:val="69DC7854"/>
     <w:multiLevelType w:val="hybridMultilevel"/>
     <w:tmpl w:val="EC982D92"/>
@@ -22487,7 +24812,7 @@
       </w:pPr>
     </w:lvl>
   </w:abstractNum>
-  <w:abstractNum w:abstractNumId="34" w15:restartNumberingAfterBreak="0">
+  <w:abstractNum w:abstractNumId="36" w15:restartNumberingAfterBreak="0">
     <w:nsid w:val="6C623640"/>
     <w:multiLevelType w:val="hybridMultilevel"/>
     <w:tmpl w:val="1486D83A"/>
@@ -22600,7 +24925,7 @@
       </w:rPr>
     </w:lvl>
   </w:abstractNum>
-  <w:abstractNum w:abstractNumId="35" w15:restartNumberingAfterBreak="0">
+  <w:abstractNum w:abstractNumId="37" w15:restartNumberingAfterBreak="0">
     <w:nsid w:val="6D1C21F5"/>
     <w:multiLevelType w:val="hybridMultilevel"/>
     <w:tmpl w:val="D2661A82"/>
@@ -22713,7 +25038,7 @@
       </w:rPr>
     </w:lvl>
   </w:abstractNum>
-  <w:abstractNum w:abstractNumId="36" w15:restartNumberingAfterBreak="0">
+  <w:abstractNum w:abstractNumId="38" w15:restartNumberingAfterBreak="0">
     <w:nsid w:val="709F56DE"/>
     <w:multiLevelType w:val="hybridMultilevel"/>
     <w:tmpl w:val="9A227306"/>
@@ -22802,7 +25127,7 @@
       </w:pPr>
     </w:lvl>
   </w:abstractNum>
-  <w:abstractNum w:abstractNumId="37" w15:restartNumberingAfterBreak="0">
+  <w:abstractNum w:abstractNumId="39" w15:restartNumberingAfterBreak="0">
     <w:nsid w:val="76E45BE8"/>
     <w:multiLevelType w:val="multilevel"/>
     <w:tmpl w:val="0409001F"/>
@@ -22888,7 +25213,7 @@
       </w:pPr>
     </w:lvl>
   </w:abstractNum>
-  <w:abstractNum w:abstractNumId="38" w15:restartNumberingAfterBreak="0">
+  <w:abstractNum w:abstractNumId="40" w15:restartNumberingAfterBreak="0">
     <w:nsid w:val="77141898"/>
     <w:multiLevelType w:val="hybridMultilevel"/>
     <w:tmpl w:val="9ECA19C0"/>
@@ -22977,7 +25302,7 @@
       </w:pPr>
     </w:lvl>
   </w:abstractNum>
-  <w:abstractNum w:abstractNumId="39" w15:restartNumberingAfterBreak="0">
+  <w:abstractNum w:abstractNumId="41" w15:restartNumberingAfterBreak="0">
     <w:nsid w:val="7B9A25FD"/>
     <w:multiLevelType w:val="hybridMultilevel"/>
     <w:tmpl w:val="2BBEA142"/>
@@ -23090,7 +25415,7 @@
       </w:rPr>
     </w:lvl>
   </w:abstractNum>
-  <w:abstractNum w:abstractNumId="40" w15:restartNumberingAfterBreak="0">
+  <w:abstractNum w:abstractNumId="42" w15:restartNumberingAfterBreak="0">
     <w:nsid w:val="7FD73ED4"/>
     <w:multiLevelType w:val="hybridMultilevel"/>
     <w:tmpl w:val="C1E03040"/>
@@ -23204,139 +25529,145 @@
     </w:lvl>
   </w:abstractNum>
   <w:num w:numId="1">
-    <w:abstractNumId w:val="14"/>
+    <w:abstractNumId w:val="16"/>
   </w:num>
   <w:num w:numId="2">
-    <w:abstractNumId w:val="34"/>
+    <w:abstractNumId w:val="36"/>
   </w:num>
   <w:num w:numId="3">
-    <w:abstractNumId w:val="11"/>
+    <w:abstractNumId w:val="13"/>
   </w:num>
   <w:num w:numId="4">
-    <w:abstractNumId w:val="15"/>
+    <w:abstractNumId w:val="17"/>
   </w:num>
   <w:num w:numId="5">
-    <w:abstractNumId w:val="21"/>
+    <w:abstractNumId w:val="23"/>
   </w:num>
   <w:num w:numId="6">
-    <w:abstractNumId w:val="10"/>
+    <w:abstractNumId w:val="12"/>
   </w:num>
   <w:num w:numId="7">
-    <w:abstractNumId w:val="22"/>
+    <w:abstractNumId w:val="24"/>
   </w:num>
   <w:num w:numId="8">
-    <w:abstractNumId w:val="27"/>
+    <w:abstractNumId w:val="29"/>
   </w:num>
   <w:num w:numId="9">
     <w:abstractNumId w:val="1"/>
   </w:num>
   <w:num w:numId="10">
-    <w:abstractNumId w:val="40"/>
+    <w:abstractNumId w:val="42"/>
   </w:num>
   <w:num w:numId="11">
+    <w:abstractNumId w:val="22"/>
+  </w:num>
+  <w:num w:numId="12">
+    <w:abstractNumId w:val="34"/>
+  </w:num>
+  <w:num w:numId="13">
     <w:abstractNumId w:val="20"/>
   </w:num>
-  <w:num w:numId="12">
-    <w:abstractNumId w:val="32"/>
-  </w:num>
-  <w:num w:numId="13">
-    <w:abstractNumId w:val="18"/>
-  </w:num>
   <w:num w:numId="14">
-    <w:abstractNumId w:val="25"/>
+    <w:abstractNumId w:val="27"/>
   </w:num>
   <w:num w:numId="15">
-    <w:abstractNumId w:val="10"/>
+    <w:abstractNumId w:val="12"/>
     <w:lvlOverride w:ilvl="0">
       <w:startOverride w:val="1"/>
     </w:lvlOverride>
   </w:num>
   <w:num w:numId="16">
-    <w:abstractNumId w:val="35"/>
+    <w:abstractNumId w:val="37"/>
   </w:num>
   <w:num w:numId="17">
-    <w:abstractNumId w:val="4"/>
+    <w:abstractNumId w:val="5"/>
   </w:num>
   <w:num w:numId="18">
-    <w:abstractNumId w:val="28"/>
+    <w:abstractNumId w:val="30"/>
   </w:num>
   <w:num w:numId="19">
+    <w:abstractNumId w:val="33"/>
+  </w:num>
+  <w:num w:numId="20">
+    <w:abstractNumId w:val="6"/>
+  </w:num>
+  <w:num w:numId="21">
+    <w:abstractNumId w:val="26"/>
+  </w:num>
+  <w:num w:numId="22">
     <w:abstractNumId w:val="31"/>
   </w:num>
-  <w:num w:numId="20">
-    <w:abstractNumId w:val="5"/>
+  <w:num w:numId="23">
+    <w:abstractNumId w:val="41"/>
   </w:num>
-  <w:num w:numId="21">
-    <w:abstractNumId w:val="24"/>
-  </w:num>
-  <w:num w:numId="22">
-    <w:abstractNumId w:val="29"/>
-  </w:num>
-  <w:num w:numId="23">
+  <w:num w:numId="24">
     <w:abstractNumId w:val="39"/>
   </w:num>
-  <w:num w:numId="24">
-    <w:abstractNumId w:val="37"/>
-  </w:num>
   <w:num w:numId="25">
-    <w:abstractNumId w:val="13"/>
+    <w:abstractNumId w:val="15"/>
   </w:num>
   <w:num w:numId="26">
-    <w:abstractNumId w:val="6"/>
+    <w:abstractNumId w:val="7"/>
   </w:num>
   <w:num w:numId="27">
-    <w:abstractNumId w:val="36"/>
+    <w:abstractNumId w:val="38"/>
   </w:num>
   <w:num w:numId="28">
-    <w:abstractNumId w:val="9"/>
+    <w:abstractNumId w:val="11"/>
   </w:num>
   <w:num w:numId="29">
-    <w:abstractNumId w:val="10"/>
+    <w:abstractNumId w:val="12"/>
     <w:lvlOverride w:ilvl="0">
       <w:startOverride w:val="1"/>
     </w:lvlOverride>
   </w:num>
   <w:num w:numId="30">
-    <w:abstractNumId w:val="7"/>
+    <w:abstractNumId w:val="9"/>
   </w:num>
   <w:num w:numId="31">
-    <w:abstractNumId w:val="30"/>
+    <w:abstractNumId w:val="32"/>
   </w:num>
   <w:num w:numId="32">
-    <w:abstractNumId w:val="26"/>
+    <w:abstractNumId w:val="28"/>
   </w:num>
   <w:num w:numId="33">
     <w:abstractNumId w:val="0"/>
   </w:num>
   <w:num w:numId="34">
-    <w:abstractNumId w:val="16"/>
+    <w:abstractNumId w:val="18"/>
   </w:num>
   <w:num w:numId="35">
-    <w:abstractNumId w:val="23"/>
+    <w:abstractNumId w:val="25"/>
   </w:num>
   <w:num w:numId="36">
-    <w:abstractNumId w:val="12"/>
+    <w:abstractNumId w:val="14"/>
   </w:num>
   <w:num w:numId="37">
+    <w:abstractNumId w:val="3"/>
+  </w:num>
+  <w:num w:numId="38">
+    <w:abstractNumId w:val="4"/>
+  </w:num>
+  <w:num w:numId="39">
+    <w:abstractNumId w:val="21"/>
+  </w:num>
+  <w:num w:numId="40">
+    <w:abstractNumId w:val="35"/>
+  </w:num>
+  <w:num w:numId="41">
+    <w:abstractNumId w:val="40"/>
+  </w:num>
+  <w:num w:numId="42">
+    <w:abstractNumId w:val="10"/>
+  </w:num>
+  <w:num w:numId="43">
+    <w:abstractNumId w:val="19"/>
+  </w:num>
+  <w:num w:numId="44">
     <w:abstractNumId w:val="2"/>
   </w:num>
-  <w:num w:numId="38">
-    <w:abstractNumId w:val="3"/>
-  </w:num>
-  <w:num w:numId="39">
-    <w:abstractNumId w:val="19"/>
-  </w:num>
-  <w:num w:numId="40">
-    <w:abstractNumId w:val="33"/>
-  </w:num>
-  <w:num w:numId="41">
-    <w:abstractNumId w:val="38"/>
-  </w:num>
-  <w:num w:numId="42">
+  <w:num w:numId="45">
     <w:abstractNumId w:val="8"/>
-  </w:num>
-  <w:num w:numId="43">
-    <w:abstractNumId w:val="17"/>
   </w:num>
 </w:numbering>
 </file>
@@ -24298,6 +26629,28 @@
       <w:ind w:left="1760"/>
     </w:pPr>
   </w:style>
+  <w:style w:type="paragraph" w:styleId="NormalWeb">
+    <w:name w:val="Normal (Web)"/>
+    <w:basedOn w:val="a"/>
+    <w:uiPriority w:val="99"/>
+    <w:semiHidden/>
+    <w:unhideWhenUsed/>
+    <w:rsid w:val="0030005B"/>
+    <w:pPr>
+      <w:bidi w:val="0"/>
+      <w:spacing w:before="100" w:beforeAutospacing="1" w:after="100" w:afterAutospacing="1" w:line="240" w:lineRule="auto"/>
+    </w:pPr>
+    <w:rPr>
+      <w:rFonts w:ascii="Times New Roman" w:eastAsia="Times New Roman" w:hAnsi="Times New Roman" w:cs="Times New Roman"/>
+      <w:sz w:val="24"/>
+      <w:szCs w:val="24"/>
+    </w:rPr>
+  </w:style>
+  <w:style w:type="character" w:customStyle="1" w:styleId="apple-converted-space">
+    <w:name w:val="apple-converted-space"/>
+    <w:basedOn w:val="a0"/>
+    <w:rsid w:val="0030005B"/>
+  </w:style>
 </w:styles>
 </file>
 
@@ -24589,7 +26942,7 @@
 </file>
 
 <file path=customXml/itemProps1.xml><?xml version="1.0" encoding="utf-8"?>
-<ds:datastoreItem xmlns:ds="http://schemas.openxmlformats.org/officeDocument/2006/customXml" ds:itemID="{512B0171-187D-4DCA-80D2-08EA0DB69656}">
+<ds:datastoreItem xmlns:ds="http://schemas.openxmlformats.org/officeDocument/2006/customXml" ds:itemID="{37C045CF-2207-419C-9FB9-8C0D9028F2AE}">
   <ds:schemaRefs>
     <ds:schemaRef ds:uri="http://schemas.openxmlformats.org/officeDocument/2006/bibliography"/>
   </ds:schemaRefs>

</xml_diff>